<commit_message>
I am still working
</commit_message>
<xml_diff>
--- a/Docs/Desing_Report.asd.docx
+++ b/Docs/Desing_Report.asd.docx
@@ -288,7 +288,15 @@
         <w:rPr>
           <w:lang w:val="es-CO"/>
         </w:rPr>
-        <w:t xml:space="preserve">Esta alternativa tiene una ventaja principal que tanto muestra los datos principales en el que la aplicación funciona y expone la funcionalidad necesaria para procesar los datos a través de interfaz de usuario, y dependiendo de la </w:t>
+        <w:t>E</w:t>
+      </w:r>
+      <w:bookmarkStart w:id="0" w:name="_GoBack"/>
+      <w:bookmarkEnd w:id="0"/>
+      <w:r>
+        <w:rPr>
+          <w:lang w:val="es-CO"/>
+        </w:rPr>
+        <w:t xml:space="preserve">sta alternativa tiene una ventaja principal que tanto muestra los datos principales en el que la aplicación funciona y expone la funcionalidad necesaria para procesar los datos a través de interfaz de usuario, y dependiendo de la </w:t>
       </w:r>
       <w:proofErr w:type="spellStart"/>
       <w:r>
@@ -938,12 +946,14 @@
           <w:lang w:val="es-CO"/>
         </w:rPr>
       </w:pPr>
+      <w:proofErr w:type="gramStart"/>
       <w:r>
         <w:rPr>
           <w:lang w:val="es-CO"/>
         </w:rPr>
         <w:t>Tablas  Hash</w:t>
       </w:r>
+      <w:proofErr w:type="gramEnd"/>
       <w:r>
         <w:rPr>
           <w:lang w:val="es-CO"/>
@@ -954,15 +964,7 @@
         <w:rPr>
           <w:lang w:val="es-CO"/>
         </w:rPr>
-        <w:t>a la hora de ingresar demasiados elementos y aumentar el índice de colisiones</w:t>
-      </w:r>
-      <w:bookmarkStart w:id="0" w:name="_GoBack"/>
-      <w:bookmarkEnd w:id="0"/>
-      <w:r>
-        <w:rPr>
-          <w:lang w:val="es-CO"/>
-        </w:rPr>
-        <w:t xml:space="preserve"> en estos</w:t>
+        <w:t>a la hora de ingresar demasiados elementos y aumentar el índice de colisiones en estos</w:t>
       </w:r>
       <w:r>
         <w:rPr>
@@ -6073,16 +6075,14 @@
         </w:rPr>
         <w:t xml:space="preserve"> quiera. Una vez las balas se le acaban en un arma, esta desaparecerá y se pondrá en la lista la </w:t>
       </w:r>
-      <w:proofErr w:type="spellStart"/>
-      <w:r>
-        <w:rPr>
-          <w:sz w:val="24"/>
-          <w:szCs w:val="24"/>
-          <w:lang w:val="es-CO"/>
-        </w:rPr>
-        <w:t>ultima</w:t>
-      </w:r>
-      <w:proofErr w:type="spellEnd"/>
+      <w:r>
+        <w:rPr>
+          <w:sz w:val="24"/>
+          <w:szCs w:val="24"/>
+          <w:lang w:val="es-CO"/>
+        </w:rPr>
+        <w:t>última</w:t>
+      </w:r>
       <w:r>
         <w:rPr>
           <w:sz w:val="24"/>
@@ -8765,7 +8765,7 @@
 </file>
 
 <file path=customXml/itemProps1.xml><?xml version="1.0" encoding="utf-8"?>
-<ds:datastoreItem xmlns:ds="http://schemas.openxmlformats.org/officeDocument/2006/customXml" ds:itemID="{A770AB4D-DDE8-49C2-9444-B621398CE1B5}">
+<ds:datastoreItem xmlns:ds="http://schemas.openxmlformats.org/officeDocument/2006/customXml" ds:itemID="{A61E7366-F33E-4CFF-95A6-806400AF9FD2}">
   <ds:schemaRefs>
     <ds:schemaRef ds:uri="http://schemas.openxmlformats.org/officeDocument/2006/bibliography"/>
   </ds:schemaRefs>

</xml_diff>

<commit_message>
New changes in players
</commit_message>
<xml_diff>
--- a/Docs/Desing_Report.asd.docx
+++ b/Docs/Desing_Report.asd.docx
@@ -288,7 +288,15 @@
         <w:rPr>
           <w:lang w:val="es-CO"/>
         </w:rPr>
-        <w:t xml:space="preserve">Esta alternativa tiene una ventaja principal que tanto muestra los datos principales en el que la aplicación funciona y expone la funcionalidad necesaria para procesar los datos a través de interfaz de usuario, y dependiendo de la </w:t>
+        <w:t>E</w:t>
+      </w:r>
+      <w:bookmarkStart w:id="0" w:name="_GoBack"/>
+      <w:bookmarkEnd w:id="0"/>
+      <w:r>
+        <w:rPr>
+          <w:lang w:val="es-CO"/>
+        </w:rPr>
+        <w:t xml:space="preserve">sta alternativa tiene una ventaja principal que tanto muestra los datos principales en el que la aplicación funciona y expone la funcionalidad necesaria para procesar los datos a través de interfaz de usuario, y dependiendo de la </w:t>
       </w:r>
       <w:proofErr w:type="spellStart"/>
       <w:r>
@@ -938,12 +946,14 @@
           <w:lang w:val="es-CO"/>
         </w:rPr>
       </w:pPr>
+      <w:proofErr w:type="gramStart"/>
       <w:r>
         <w:rPr>
           <w:lang w:val="es-CO"/>
         </w:rPr>
         <w:t>Tablas  Hash</w:t>
       </w:r>
+      <w:proofErr w:type="gramEnd"/>
       <w:r>
         <w:rPr>
           <w:lang w:val="es-CO"/>
@@ -954,15 +964,7 @@
         <w:rPr>
           <w:lang w:val="es-CO"/>
         </w:rPr>
-        <w:t>a la hora de ingresar demasiados elementos y aumentar el índice de colisiones</w:t>
-      </w:r>
-      <w:bookmarkStart w:id="0" w:name="_GoBack"/>
-      <w:bookmarkEnd w:id="0"/>
-      <w:r>
-        <w:rPr>
-          <w:lang w:val="es-CO"/>
-        </w:rPr>
-        <w:t xml:space="preserve"> en estos</w:t>
+        <w:t>a la hora de ingresar demasiados elementos y aumentar el índice de colisiones en estos</w:t>
       </w:r>
       <w:r>
         <w:rPr>
@@ -6073,16 +6075,14 @@
         </w:rPr>
         <w:t xml:space="preserve"> quiera. Una vez las balas se le acaban en un arma, esta desaparecerá y se pondrá en la lista la </w:t>
       </w:r>
-      <w:proofErr w:type="spellStart"/>
-      <w:r>
-        <w:rPr>
-          <w:sz w:val="24"/>
-          <w:szCs w:val="24"/>
-          <w:lang w:val="es-CO"/>
-        </w:rPr>
-        <w:t>ultima</w:t>
-      </w:r>
-      <w:proofErr w:type="spellEnd"/>
+      <w:r>
+        <w:rPr>
+          <w:sz w:val="24"/>
+          <w:szCs w:val="24"/>
+          <w:lang w:val="es-CO"/>
+        </w:rPr>
+        <w:t>última</w:t>
+      </w:r>
       <w:r>
         <w:rPr>
           <w:sz w:val="24"/>
@@ -8765,7 +8765,7 @@
 </file>
 
 <file path=customXml/itemProps1.xml><?xml version="1.0" encoding="utf-8"?>
-<ds:datastoreItem xmlns:ds="http://schemas.openxmlformats.org/officeDocument/2006/customXml" ds:itemID="{A770AB4D-DDE8-49C2-9444-B621398CE1B5}">
+<ds:datastoreItem xmlns:ds="http://schemas.openxmlformats.org/officeDocument/2006/customXml" ds:itemID="{A61E7366-F33E-4CFF-95A6-806400AF9FD2}">
   <ds:schemaRefs>
     <ds:schemaRef ds:uri="http://schemas.openxmlformats.org/officeDocument/2006/bibliography"/>
   </ds:schemaRefs>

</xml_diff>

<commit_message>
Revert "New changes in players"
This reverts commit f521cc5dd7dc736bbe85a6f60f971a844bdbb0e0.
</commit_message>
<xml_diff>
--- a/Docs/Desing_Report.asd.docx
+++ b/Docs/Desing_Report.asd.docx
@@ -288,7 +288,673 @@
         <w:rPr>
           <w:lang w:val="es-CO"/>
         </w:rPr>
-        <w:t>E</w:t>
+        <w:t xml:space="preserve">Esta alternativa tiene una ventaja principal que tanto muestra los datos principales en el que la aplicación funciona y expone la funcionalidad necesaria para procesar los datos a través de interfaz de usuario, y dependiendo de la </w:t>
+      </w:r>
+      <w:proofErr w:type="spellStart"/>
+      <w:r>
+        <w:rPr>
+          <w:lang w:val="es-CO"/>
+        </w:rPr>
+        <w:t>opcion</w:t>
+      </w:r>
+      <w:proofErr w:type="spellEnd"/>
+      <w:r>
+        <w:rPr>
+          <w:lang w:val="es-CO"/>
+        </w:rPr>
+        <w:t xml:space="preserve"> que el usuario ingrese, se habilitaran mecanismos como barras de menús, barras de herramientas, etc. Esta alternativa a la hora de ingresar los datos es muy buena ya que por medio de los cuadros emergentes mostrara información específica a los </w:t>
+      </w:r>
+      <w:r>
+        <w:rPr>
+          <w:lang w:val="es-CO"/>
+        </w:rPr>
+        <w:t>usuarios, recopilar</w:t>
+      </w:r>
+      <w:r>
+        <w:rPr>
+          <w:lang w:val="es-CO"/>
+        </w:rPr>
+        <w:t xml:space="preserve"> a información de los usuarios, y también puede mostrar y recopilar información.</w:t>
+      </w:r>
+      <w:r>
+        <w:rPr>
+          <w:lang w:val="es-CO"/>
+        </w:rPr>
+        <w:t xml:space="preserve"> Una desventaja de usar un cuadro emergente es que </w:t>
+      </w:r>
+      <w:r>
+        <w:rPr>
+          <w:lang w:val="es-CO"/>
+        </w:rPr>
+        <w:t>la información del usuario en el juego no será mostrada correctamente</w:t>
+      </w:r>
+      <w:r>
+        <w:rPr>
+          <w:lang w:val="es-CO"/>
+        </w:rPr>
+        <w:t xml:space="preserve">. Por otra parte, una ventaja de usar el texto plano como mecanismo de ingreso de datos es que el usuario no tendrá que invertir tiempo a la hora de poner </w:t>
+      </w:r>
+      <w:r>
+        <w:rPr>
+          <w:lang w:val="es-CO"/>
+        </w:rPr>
+        <w:t>datos del usuario que desea ingresar</w:t>
+      </w:r>
+      <w:r>
+        <w:rPr>
+          <w:lang w:val="es-CO"/>
+        </w:rPr>
+        <w:t xml:space="preserve">, ya que estos estarán previamente listos en el archivo te texto plano. Una desventaja del archivo de texto plano es que tomara un tiempo estipulado a la hora de leer el archivo. Puede haber errores de lectura que el usuario por no tener conocimiento de cómo deberían de ser ingresados los datos no pueda avanzar. </w:t>
+      </w:r>
+    </w:p>
+    <w:p>
+      <w:pPr>
+        <w:spacing w:before="240"/>
+        <w:ind w:left="0" w:firstLine="0"/>
+        <w:rPr>
+          <w:lang w:val="es-CO"/>
+        </w:rPr>
+      </w:pPr>
+      <w:r>
+        <w:rPr>
+          <w:lang w:val="es-CO"/>
+        </w:rPr>
+        <w:t xml:space="preserve">Una vez el usuario ingrese los datos este será ingresado al sistema en donde tendrá la opción de ingresar a una plataforma, eliminar un usuario existente o mirar las armas que este posee. Para esto se utilizaron pilas y colas. </w:t>
+      </w:r>
+      <w:r>
+        <w:rPr>
+          <w:lang w:val="es-CO"/>
+        </w:rPr>
+        <w:t>Una de las des</w:t>
+      </w:r>
+      <w:r>
+        <w:rPr>
+          <w:lang w:val="es-CO"/>
+        </w:rPr>
+        <w:t>v</w:t>
+      </w:r>
+      <w:r>
+        <w:rPr>
+          <w:lang w:val="es-CO"/>
+        </w:rPr>
+        <w:t xml:space="preserve">entajas que podemos encontrar en algunos de esos </w:t>
+      </w:r>
+      <w:r>
+        <w:rPr>
+          <w:lang w:val="es-CO"/>
+        </w:rPr>
+        <w:t>algoritmos</w:t>
+      </w:r>
+      <w:r>
+        <w:rPr>
+          <w:lang w:val="es-CO"/>
+        </w:rPr>
+        <w:t xml:space="preserve"> es la implementación en la fase del mundo</w:t>
+      </w:r>
+      <w:r>
+        <w:rPr>
+          <w:lang w:val="es-CO"/>
+        </w:rPr>
+        <w:t xml:space="preserve">, ya que pueden llegar a ser un poco complejos de procesar en el sistema. A la hora de la salida los elementos serán mostrador por medio de un </w:t>
+      </w:r>
+      <w:proofErr w:type="spellStart"/>
+      <w:r>
+        <w:rPr>
+          <w:lang w:val="es-CO"/>
+        </w:rPr>
+        <w:t>JList</w:t>
+      </w:r>
+      <w:proofErr w:type="spellEnd"/>
+      <w:r>
+        <w:rPr>
+          <w:lang w:val="es-CO"/>
+        </w:rPr>
+        <w:t>, en este caso estamos hablando de los usuarios existentes en la plataforma</w:t>
+      </w:r>
+      <w:r>
+        <w:rPr>
+          <w:lang w:val="es-CO"/>
+        </w:rPr>
+        <w:t>.</w:t>
+      </w:r>
+    </w:p>
+    <w:p>
+      <w:pPr>
+        <w:spacing w:before="240"/>
+        <w:ind w:left="0" w:firstLine="0"/>
+        <w:rPr>
+          <w:b/>
+          <w:lang w:val="es-CO"/>
+        </w:rPr>
+      </w:pPr>
+      <w:r>
+        <w:rPr>
+          <w:b/>
+          <w:lang w:val="es-CO"/>
+        </w:rPr>
+        <w:t>Alternativa</w:t>
+      </w:r>
+      <w:r>
+        <w:rPr>
+          <w:b/>
+          <w:lang w:val="es-CO"/>
+        </w:rPr>
+        <w:t xml:space="preserve"> </w:t>
+      </w:r>
+      <w:r>
+        <w:rPr>
+          <w:b/>
+          <w:lang w:val="es-CO"/>
+        </w:rPr>
+        <w:t>2</w:t>
+      </w:r>
+      <w:r>
+        <w:rPr>
+          <w:b/>
+          <w:lang w:val="es-CO"/>
+        </w:rPr>
+        <w:t>:</w:t>
+      </w:r>
+    </w:p>
+    <w:p>
+      <w:pPr>
+        <w:spacing w:before="240"/>
+        <w:ind w:left="0" w:firstLine="0"/>
+        <w:rPr>
+          <w:lang w:val="es-CO"/>
+        </w:rPr>
+      </w:pPr>
+      <w:r>
+        <w:rPr>
+          <w:lang w:val="es-CO"/>
+        </w:rPr>
+        <w:t xml:space="preserve">En esta alternativa podemos encontrar que el usuario ingresara los datos o elementos por medio de un cuadro de texto, esto le facilitara al usuario en lo relacionado con el tiempo de ingreso. Por otra parte, cuando hablamos de los métodos que vamos a utilizar, tanto </w:t>
+      </w:r>
+      <w:r>
+        <w:rPr>
+          <w:lang w:val="es-CO"/>
+        </w:rPr>
+        <w:t xml:space="preserve">los montículos, como las </w:t>
+      </w:r>
+      <w:proofErr w:type="spellStart"/>
+      <w:r>
+        <w:rPr>
+          <w:lang w:val="es-CO"/>
+        </w:rPr>
+        <w:t>Tablash</w:t>
+      </w:r>
+      <w:proofErr w:type="spellEnd"/>
+      <w:r>
+        <w:rPr>
+          <w:lang w:val="es-CO"/>
+        </w:rPr>
+        <w:t xml:space="preserve"> hash</w:t>
+      </w:r>
+      <w:r>
+        <w:rPr>
+          <w:lang w:val="es-CO"/>
+        </w:rPr>
+        <w:t xml:space="preserve"> tienen una </w:t>
+      </w:r>
+      <w:r>
+        <w:rPr>
+          <w:lang w:val="es-CO"/>
+        </w:rPr>
+        <w:t>facilidad de implementación en comparación con otros algoritmos</w:t>
+      </w:r>
+      <w:r>
+        <w:rPr>
+          <w:lang w:val="es-CO"/>
+        </w:rPr>
+        <w:t xml:space="preserve">, pero una o varias desventajas que podríamos encontrar con este, es a la </w:t>
+      </w:r>
+      <w:proofErr w:type="gramStart"/>
+      <w:r>
+        <w:rPr>
+          <w:lang w:val="es-CO"/>
+        </w:rPr>
+        <w:t>hora</w:t>
+      </w:r>
+      <w:r>
+        <w:rPr>
+          <w:lang w:val="es-CO"/>
+        </w:rPr>
+        <w:t xml:space="preserve">  de</w:t>
+      </w:r>
+      <w:proofErr w:type="gramEnd"/>
+      <w:r>
+        <w:rPr>
+          <w:lang w:val="es-CO"/>
+        </w:rPr>
+        <w:t xml:space="preserve"> entradas grandes, en este caso estamos hablando de las tablas hash, ya que esto permitiría que hubieran colisiones dentro de esta, el margen de error de que esto suceda es grande, por ende esto podría volverse algo tedioso.</w:t>
+      </w:r>
+    </w:p>
+    <w:p>
+      <w:pPr>
+        <w:spacing w:before="240"/>
+        <w:ind w:left="0" w:firstLine="0"/>
+        <w:rPr>
+          <w:lang w:val="es-CO"/>
+        </w:rPr>
+      </w:pPr>
+      <w:r>
+        <w:rPr>
+          <w:lang w:val="es-CO"/>
+        </w:rPr>
+        <w:t xml:space="preserve">Una de las ventajas de esta alternativa a la hora de mostrar </w:t>
+      </w:r>
+      <w:r>
+        <w:rPr>
+          <w:lang w:val="es-CO"/>
+        </w:rPr>
+        <w:t>los usuarios o las plataformas</w:t>
+      </w:r>
+      <w:r>
+        <w:rPr>
+          <w:lang w:val="es-CO"/>
+        </w:rPr>
+        <w:t xml:space="preserve"> es que esta</w:t>
+      </w:r>
+      <w:r>
+        <w:rPr>
+          <w:lang w:val="es-CO"/>
+        </w:rPr>
+        <w:t xml:space="preserve"> los estará </w:t>
+      </w:r>
+      <w:r>
+        <w:rPr>
+          <w:lang w:val="es-CO"/>
+        </w:rPr>
+        <w:t>mostrará por medio de un cuadro de texto</w:t>
+      </w:r>
+      <w:r>
+        <w:rPr>
+          <w:lang w:val="es-CO"/>
+        </w:rPr>
+        <w:t xml:space="preserve"> y no se vería muy bien todos los elementos</w:t>
+      </w:r>
+      <w:r>
+        <w:rPr>
+          <w:lang w:val="es-CO"/>
+        </w:rPr>
+        <w:t xml:space="preserve">. </w:t>
+      </w:r>
+    </w:p>
+    <w:p>
+      <w:pPr>
+        <w:spacing w:before="240"/>
+        <w:ind w:left="0" w:firstLine="0"/>
+        <w:rPr>
+          <w:b/>
+          <w:lang w:val="es-CO"/>
+        </w:rPr>
+      </w:pPr>
+    </w:p>
+    <w:p>
+      <w:pPr>
+        <w:spacing w:before="240"/>
+        <w:ind w:left="0" w:firstLine="0"/>
+        <w:rPr>
+          <w:b/>
+          <w:lang w:val="es-CO"/>
+        </w:rPr>
+      </w:pPr>
+    </w:p>
+    <w:p>
+      <w:pPr>
+        <w:spacing w:before="240"/>
+        <w:ind w:left="0" w:firstLine="0"/>
+        <w:rPr>
+          <w:b/>
+          <w:lang w:val="es-CO"/>
+        </w:rPr>
+      </w:pPr>
+    </w:p>
+    <w:p>
+      <w:pPr>
+        <w:spacing w:before="240"/>
+        <w:ind w:left="0" w:firstLine="0"/>
+        <w:rPr>
+          <w:b/>
+          <w:lang w:val="es-CO"/>
+        </w:rPr>
+      </w:pPr>
+      <w:r>
+        <w:rPr>
+          <w:b/>
+          <w:lang w:val="es-CO"/>
+        </w:rPr>
+        <w:lastRenderedPageBreak/>
+        <w:t>Alternativa</w:t>
+      </w:r>
+      <w:r>
+        <w:rPr>
+          <w:b/>
+          <w:lang w:val="es-CO"/>
+        </w:rPr>
+        <w:t xml:space="preserve"> </w:t>
+      </w:r>
+      <w:r>
+        <w:rPr>
+          <w:b/>
+          <w:lang w:val="es-CO"/>
+        </w:rPr>
+        <w:t>3</w:t>
+      </w:r>
+      <w:r>
+        <w:rPr>
+          <w:b/>
+          <w:lang w:val="es-CO"/>
+        </w:rPr>
+        <w:t>:</w:t>
+      </w:r>
+    </w:p>
+    <w:p>
+      <w:pPr>
+        <w:spacing w:before="240"/>
+        <w:ind w:left="0" w:firstLine="0"/>
+        <w:rPr>
+          <w:lang w:val="es-CO"/>
+        </w:rPr>
+      </w:pPr>
+      <w:r>
+        <w:rPr>
+          <w:lang w:val="es-CO"/>
+        </w:rPr>
+        <w:t>En esta alternativa podemos encontrar que el usuario ingresara los datos por medio de campo</w:t>
+      </w:r>
+      <w:r>
+        <w:rPr>
+          <w:lang w:val="es-CO"/>
+        </w:rPr>
+        <w:t>s</w:t>
+      </w:r>
+      <w:r>
+        <w:rPr>
+          <w:lang w:val="es-CO"/>
+        </w:rPr>
+        <w:t xml:space="preserve"> emergente</w:t>
+      </w:r>
+      <w:r>
+        <w:rPr>
+          <w:lang w:val="es-CO"/>
+        </w:rPr>
+        <w:t>s</w:t>
+      </w:r>
+      <w:r>
+        <w:rPr>
+          <w:lang w:val="es-CO"/>
+        </w:rPr>
+        <w:t xml:space="preserve">. Una de las ventajas que podríamos encontrar a la hora de implementar esta solución es que el usuario podrá ingresar los datos de una manera concisa y sin gasto de tiempo. También, por medio del campo de texto se le hará saber al usuario como ingresar los datos de una manera correcta reduciendo así el nivel de error. Una vez los elementos sean ingresados estos harán el llamado a los métodos </w:t>
+      </w:r>
+      <w:r>
+        <w:rPr>
+          <w:lang w:val="es-CO"/>
+        </w:rPr>
+        <w:t xml:space="preserve">que se encargaran de crear ya se la pila, cola, o </w:t>
+      </w:r>
+      <w:r>
+        <w:rPr>
+          <w:lang w:val="es-CO"/>
+        </w:rPr>
+        <w:t>montículos</w:t>
+      </w:r>
+      <w:r>
+        <w:rPr>
+          <w:lang w:val="es-CO"/>
+        </w:rPr>
+        <w:t>. Estos métodos tienen una ventaja ya que estos son muy eficientes en cuestión de tiempo y retornan una respuesta eficaz, pero a la hora de la implementación se vuelve un poco complicado de tratar</w:t>
+      </w:r>
+      <w:r>
+        <w:rPr>
+          <w:lang w:val="es-CO"/>
+        </w:rPr>
+        <w:t>. Por otra parte, también tenemos la opción de crear un árbol binario con los elementos ingresados por el usuario, la ventaja de esta opción es que ya nos estaría organizando los elementos en la lista, y esto nos facilitaría a la hora de buscar los elementos en ella</w:t>
+      </w:r>
+      <w:r>
+        <w:rPr>
+          <w:lang w:val="es-CO"/>
+        </w:rPr>
+        <w:t xml:space="preserve">. Una ventaja de utilizar un árbol es la facilidad de implementación por el medio recursivo. </w:t>
+      </w:r>
+    </w:p>
+    <w:p>
+      <w:pPr>
+        <w:spacing w:before="240"/>
+        <w:ind w:left="0" w:firstLine="0"/>
+        <w:rPr>
+          <w:lang w:val="es-CO"/>
+        </w:rPr>
+      </w:pPr>
+      <w:r>
+        <w:rPr>
+          <w:lang w:val="es-CO"/>
+        </w:rPr>
+        <w:t xml:space="preserve">Finalmente, los datos ordenados serán exportados como un archivo plano. Una de las ventajas de exportar los elementos como un archivo plano es que el usuario tendrá facilidad de consultar los datos ingresados, </w:t>
+      </w:r>
+      <w:r>
+        <w:rPr>
+          <w:lang w:val="es-CO"/>
+        </w:rPr>
+        <w:t>los usuarios que están en ese momento en el sistema, el número de plataformas que hay, el numero de armas que este tiene, y el numero de balas que tiene cada arma.</w:t>
+      </w:r>
+    </w:p>
+    <w:p>
+      <w:pPr>
+        <w:spacing w:before="240"/>
+        <w:ind w:left="0" w:firstLine="0"/>
+        <w:rPr>
+          <w:b/>
+          <w:lang w:val="es-CO"/>
+        </w:rPr>
+      </w:pPr>
+    </w:p>
+    <w:p>
+      <w:pPr>
+        <w:spacing w:before="240"/>
+        <w:ind w:left="0" w:firstLine="0"/>
+        <w:rPr>
+          <w:b/>
+          <w:lang w:val="es-CO"/>
+        </w:rPr>
+      </w:pPr>
+      <w:r>
+        <w:rPr>
+          <w:b/>
+          <w:lang w:val="es-CO"/>
+        </w:rPr>
+        <w:t>Alternativa 4:</w:t>
+      </w:r>
+      <w:r>
+        <w:rPr>
+          <w:lang w:val="es-CO"/>
+        </w:rPr>
+        <w:t xml:space="preserve"> </w:t>
+      </w:r>
+    </w:p>
+    <w:p>
+      <w:pPr>
+        <w:spacing w:before="240"/>
+        <w:rPr>
+          <w:b/>
+          <w:lang w:val="es-CO"/>
+        </w:rPr>
+      </w:pPr>
+      <w:r>
+        <w:rPr>
+          <w:b/>
+          <w:lang w:val="es-CO"/>
+        </w:rPr>
+        <w:t>Evita que el usuario ingrese datos de forma manual:</w:t>
+      </w:r>
+    </w:p>
+    <w:p>
+      <w:pPr>
+        <w:spacing w:before="240"/>
+        <w:rPr>
+          <w:lang w:val="es-CO"/>
+        </w:rPr>
+      </w:pPr>
+      <w:r>
+        <w:rPr>
+          <w:lang w:val="es-CO"/>
+        </w:rPr>
+        <w:t>Ya que el usuario ingresará los datos por medio de un archivo plano, se beneficiará de la función de generación de datos aleatorios que ofrecerá el programa. Al mismo tiempo, el software no tendrá que esperar entradas inesperadas que el usuario quiera ingresar.</w:t>
+      </w:r>
+    </w:p>
+    <w:p>
+      <w:pPr>
+        <w:spacing w:before="240"/>
+        <w:ind w:left="0" w:firstLine="0"/>
+        <w:rPr>
+          <w:b/>
+          <w:lang w:val="es-CO"/>
+        </w:rPr>
+      </w:pPr>
+      <w:r>
+        <w:rPr>
+          <w:b/>
+          <w:lang w:val="es-CO"/>
+        </w:rPr>
+        <w:t>Facilita mostrar datos pequeños:</w:t>
+      </w:r>
+    </w:p>
+    <w:p>
+      <w:pPr>
+        <w:spacing w:before="240"/>
+        <w:ind w:left="0" w:firstLine="0"/>
+        <w:rPr>
+          <w:lang w:val="es-CO"/>
+        </w:rPr>
+      </w:pPr>
+      <w:r>
+        <w:rPr>
+          <w:lang w:val="es-CO"/>
+        </w:rPr>
+        <w:t xml:space="preserve">Al implementar una </w:t>
+      </w:r>
+      <w:proofErr w:type="spellStart"/>
+      <w:r>
+        <w:rPr>
+          <w:lang w:val="es-CO"/>
+        </w:rPr>
+        <w:t>JList</w:t>
+      </w:r>
+      <w:proofErr w:type="spellEnd"/>
+      <w:r>
+        <w:rPr>
+          <w:lang w:val="es-CO"/>
+        </w:rPr>
+        <w:t xml:space="preserve">, los datos pequeños serán muy fáciles de visualizar. El usuario podrá arrastrar el </w:t>
+      </w:r>
+      <w:proofErr w:type="spellStart"/>
+      <w:r>
+        <w:rPr>
+          <w:lang w:val="es-CO"/>
+        </w:rPr>
+        <w:t>scroll</w:t>
+      </w:r>
+      <w:proofErr w:type="spellEnd"/>
+      <w:r>
+        <w:rPr>
+          <w:lang w:val="es-CO"/>
+        </w:rPr>
+        <w:t xml:space="preserve"> y ver la lista de datos ordenados</w:t>
+      </w:r>
+      <w:r>
+        <w:rPr>
+          <w:lang w:val="es-CO"/>
+        </w:rPr>
+        <w:t>, en este caso las armas, las balas, los usuarios y las plataformas.</w:t>
+      </w:r>
+    </w:p>
+    <w:p>
+      <w:pPr>
+        <w:spacing w:before="240"/>
+        <w:ind w:left="0" w:firstLine="0"/>
+        <w:rPr>
+          <w:lang w:val="es-CO"/>
+        </w:rPr>
+      </w:pPr>
+    </w:p>
+    <w:p>
+      <w:pPr>
+        <w:spacing w:before="240"/>
+        <w:rPr>
+          <w:b/>
+          <w:lang w:val="es-CO"/>
+        </w:rPr>
+      </w:pPr>
+      <w:r>
+        <w:rPr>
+          <w:b/>
+          <w:lang w:val="es-CO"/>
+        </w:rPr>
+        <w:t>Contras:</w:t>
+      </w:r>
+    </w:p>
+    <w:p>
+      <w:pPr>
+        <w:spacing w:before="240"/>
+        <w:rPr>
+          <w:lang w:val="es-CO"/>
+        </w:rPr>
+      </w:pPr>
+      <w:r>
+        <w:rPr>
+          <w:b/>
+          <w:lang w:val="es-CO"/>
+        </w:rPr>
+        <w:t>Implementa algoritmos</w:t>
+      </w:r>
+      <w:r>
+        <w:rPr>
+          <w:b/>
+          <w:lang w:val="es-CO"/>
+        </w:rPr>
+        <w:t xml:space="preserve"> con </w:t>
+      </w:r>
+      <w:proofErr w:type="spellStart"/>
+      <w:r>
+        <w:rPr>
+          <w:b/>
+          <w:lang w:val="es-CO"/>
+        </w:rPr>
+        <w:t>coliciones</w:t>
+      </w:r>
+      <w:proofErr w:type="spellEnd"/>
+      <w:r>
+        <w:rPr>
+          <w:b/>
+          <w:lang w:val="es-CO"/>
+        </w:rPr>
+        <w:t>:</w:t>
+      </w:r>
+    </w:p>
+    <w:p>
+      <w:pPr>
+        <w:spacing w:before="240"/>
+        <w:rPr>
+          <w:lang w:val="es-CO"/>
+        </w:rPr>
+      </w:pPr>
+      <w:r>
+        <w:rPr>
+          <w:lang w:val="es-CO"/>
+        </w:rPr>
+        <w:t>Tablas  Hash</w:t>
+      </w:r>
+      <w:r>
+        <w:rPr>
+          <w:lang w:val="es-CO"/>
+        </w:rPr>
+        <w:t xml:space="preserve"> algoritmos complicados </w:t>
+      </w:r>
+      <w:r>
+        <w:rPr>
+          <w:lang w:val="es-CO"/>
+        </w:rPr>
+        <w:t>a la hora de ingresar demasiados elementos y aumentar el índice de colisiones</w:t>
       </w:r>
       <w:bookmarkStart w:id="0" w:name="_GoBack"/>
       <w:bookmarkEnd w:id="0"/>
@@ -296,675 +962,7 @@
         <w:rPr>
           <w:lang w:val="es-CO"/>
         </w:rPr>
-        <w:t xml:space="preserve">sta alternativa tiene una ventaja principal que tanto muestra los datos principales en el que la aplicación funciona y expone la funcionalidad necesaria para procesar los datos a través de interfaz de usuario, y dependiendo de la </w:t>
-      </w:r>
-      <w:proofErr w:type="spellStart"/>
-      <w:r>
-        <w:rPr>
-          <w:lang w:val="es-CO"/>
-        </w:rPr>
-        <w:t>opcion</w:t>
-      </w:r>
-      <w:proofErr w:type="spellEnd"/>
-      <w:r>
-        <w:rPr>
-          <w:lang w:val="es-CO"/>
-        </w:rPr>
-        <w:t xml:space="preserve"> que el usuario ingrese, se habilitaran mecanismos como barras de menús, barras de herramientas, etc. Esta alternativa a la hora de ingresar los datos es muy buena ya que por medio de los cuadros emergentes mostrara información específica a los </w:t>
-      </w:r>
-      <w:r>
-        <w:rPr>
-          <w:lang w:val="es-CO"/>
-        </w:rPr>
-        <w:t>usuarios, recopilar</w:t>
-      </w:r>
-      <w:r>
-        <w:rPr>
-          <w:lang w:val="es-CO"/>
-        </w:rPr>
-        <w:t xml:space="preserve"> a información de los usuarios, y también puede mostrar y recopilar información.</w:t>
-      </w:r>
-      <w:r>
-        <w:rPr>
-          <w:lang w:val="es-CO"/>
-        </w:rPr>
-        <w:t xml:space="preserve"> Una desventaja de usar un cuadro emergente es que </w:t>
-      </w:r>
-      <w:r>
-        <w:rPr>
-          <w:lang w:val="es-CO"/>
-        </w:rPr>
-        <w:t>la información del usuario en el juego no será mostrada correctamente</w:t>
-      </w:r>
-      <w:r>
-        <w:rPr>
-          <w:lang w:val="es-CO"/>
-        </w:rPr>
-        <w:t xml:space="preserve">. Por otra parte, una ventaja de usar el texto plano como mecanismo de ingreso de datos es que el usuario no tendrá que invertir tiempo a la hora de poner </w:t>
-      </w:r>
-      <w:r>
-        <w:rPr>
-          <w:lang w:val="es-CO"/>
-        </w:rPr>
-        <w:t>datos del usuario que desea ingresar</w:t>
-      </w:r>
-      <w:r>
-        <w:rPr>
-          <w:lang w:val="es-CO"/>
-        </w:rPr>
-        <w:t xml:space="preserve">, ya que estos estarán previamente listos en el archivo te texto plano. Una desventaja del archivo de texto plano es que tomara un tiempo estipulado a la hora de leer el archivo. Puede haber errores de lectura que el usuario por no tener conocimiento de cómo deberían de ser ingresados los datos no pueda avanzar. </w:t>
-      </w:r>
-    </w:p>
-    <w:p>
-      <w:pPr>
-        <w:spacing w:before="240"/>
-        <w:ind w:left="0" w:firstLine="0"/>
-        <w:rPr>
-          <w:lang w:val="es-CO"/>
-        </w:rPr>
-      </w:pPr>
-      <w:r>
-        <w:rPr>
-          <w:lang w:val="es-CO"/>
-        </w:rPr>
-        <w:t xml:space="preserve">Una vez el usuario ingrese los datos este será ingresado al sistema en donde tendrá la opción de ingresar a una plataforma, eliminar un usuario existente o mirar las armas que este posee. Para esto se utilizaron pilas y colas. </w:t>
-      </w:r>
-      <w:r>
-        <w:rPr>
-          <w:lang w:val="es-CO"/>
-        </w:rPr>
-        <w:t>Una de las des</w:t>
-      </w:r>
-      <w:r>
-        <w:rPr>
-          <w:lang w:val="es-CO"/>
-        </w:rPr>
-        <w:t>v</w:t>
-      </w:r>
-      <w:r>
-        <w:rPr>
-          <w:lang w:val="es-CO"/>
-        </w:rPr>
-        <w:t xml:space="preserve">entajas que podemos encontrar en algunos de esos </w:t>
-      </w:r>
-      <w:r>
-        <w:rPr>
-          <w:lang w:val="es-CO"/>
-        </w:rPr>
-        <w:t>algoritmos</w:t>
-      </w:r>
-      <w:r>
-        <w:rPr>
-          <w:lang w:val="es-CO"/>
-        </w:rPr>
-        <w:t xml:space="preserve"> es la implementación en la fase del mundo</w:t>
-      </w:r>
-      <w:r>
-        <w:rPr>
-          <w:lang w:val="es-CO"/>
-        </w:rPr>
-        <w:t xml:space="preserve">, ya que pueden llegar a ser un poco complejos de procesar en el sistema. A la hora de la salida los elementos serán mostrador por medio de un </w:t>
-      </w:r>
-      <w:proofErr w:type="spellStart"/>
-      <w:r>
-        <w:rPr>
-          <w:lang w:val="es-CO"/>
-        </w:rPr>
-        <w:t>JList</w:t>
-      </w:r>
-      <w:proofErr w:type="spellEnd"/>
-      <w:r>
-        <w:rPr>
-          <w:lang w:val="es-CO"/>
-        </w:rPr>
-        <w:t>, en este caso estamos hablando de los usuarios existentes en la plataforma</w:t>
-      </w:r>
-      <w:r>
-        <w:rPr>
-          <w:lang w:val="es-CO"/>
-        </w:rPr>
-        <w:t>.</w:t>
-      </w:r>
-    </w:p>
-    <w:p>
-      <w:pPr>
-        <w:spacing w:before="240"/>
-        <w:ind w:left="0" w:firstLine="0"/>
-        <w:rPr>
-          <w:b/>
-          <w:lang w:val="es-CO"/>
-        </w:rPr>
-      </w:pPr>
-      <w:r>
-        <w:rPr>
-          <w:b/>
-          <w:lang w:val="es-CO"/>
-        </w:rPr>
-        <w:t>Alternativa</w:t>
-      </w:r>
-      <w:r>
-        <w:rPr>
-          <w:b/>
-          <w:lang w:val="es-CO"/>
-        </w:rPr>
-        <w:t xml:space="preserve"> </w:t>
-      </w:r>
-      <w:r>
-        <w:rPr>
-          <w:b/>
-          <w:lang w:val="es-CO"/>
-        </w:rPr>
-        <w:t>2</w:t>
-      </w:r>
-      <w:r>
-        <w:rPr>
-          <w:b/>
-          <w:lang w:val="es-CO"/>
-        </w:rPr>
-        <w:t>:</w:t>
-      </w:r>
-    </w:p>
-    <w:p>
-      <w:pPr>
-        <w:spacing w:before="240"/>
-        <w:ind w:left="0" w:firstLine="0"/>
-        <w:rPr>
-          <w:lang w:val="es-CO"/>
-        </w:rPr>
-      </w:pPr>
-      <w:r>
-        <w:rPr>
-          <w:lang w:val="es-CO"/>
-        </w:rPr>
-        <w:t xml:space="preserve">En esta alternativa podemos encontrar que el usuario ingresara los datos o elementos por medio de un cuadro de texto, esto le facilitara al usuario en lo relacionado con el tiempo de ingreso. Por otra parte, cuando hablamos de los métodos que vamos a utilizar, tanto </w:t>
-      </w:r>
-      <w:r>
-        <w:rPr>
-          <w:lang w:val="es-CO"/>
-        </w:rPr>
-        <w:t xml:space="preserve">los montículos, como las </w:t>
-      </w:r>
-      <w:proofErr w:type="spellStart"/>
-      <w:r>
-        <w:rPr>
-          <w:lang w:val="es-CO"/>
-        </w:rPr>
-        <w:t>Tablash</w:t>
-      </w:r>
-      <w:proofErr w:type="spellEnd"/>
-      <w:r>
-        <w:rPr>
-          <w:lang w:val="es-CO"/>
-        </w:rPr>
-        <w:t xml:space="preserve"> hash</w:t>
-      </w:r>
-      <w:r>
-        <w:rPr>
-          <w:lang w:val="es-CO"/>
-        </w:rPr>
-        <w:t xml:space="preserve"> tienen una </w:t>
-      </w:r>
-      <w:r>
-        <w:rPr>
-          <w:lang w:val="es-CO"/>
-        </w:rPr>
-        <w:t>facilidad de implementación en comparación con otros algoritmos</w:t>
-      </w:r>
-      <w:r>
-        <w:rPr>
-          <w:lang w:val="es-CO"/>
-        </w:rPr>
-        <w:t xml:space="preserve">, pero una o varias desventajas que podríamos encontrar con este, es a la </w:t>
-      </w:r>
-      <w:proofErr w:type="gramStart"/>
-      <w:r>
-        <w:rPr>
-          <w:lang w:val="es-CO"/>
-        </w:rPr>
-        <w:t>hora</w:t>
-      </w:r>
-      <w:r>
-        <w:rPr>
-          <w:lang w:val="es-CO"/>
-        </w:rPr>
-        <w:t xml:space="preserve">  de</w:t>
-      </w:r>
-      <w:proofErr w:type="gramEnd"/>
-      <w:r>
-        <w:rPr>
-          <w:lang w:val="es-CO"/>
-        </w:rPr>
-        <w:t xml:space="preserve"> entradas grandes, en este caso estamos hablando de las tablas hash, ya que esto permitiría que hubieran colisiones dentro de esta, el margen de error de que esto suceda es grande, por ende esto podría volverse algo tedioso.</w:t>
-      </w:r>
-    </w:p>
-    <w:p>
-      <w:pPr>
-        <w:spacing w:before="240"/>
-        <w:ind w:left="0" w:firstLine="0"/>
-        <w:rPr>
-          <w:lang w:val="es-CO"/>
-        </w:rPr>
-      </w:pPr>
-      <w:r>
-        <w:rPr>
-          <w:lang w:val="es-CO"/>
-        </w:rPr>
-        <w:t xml:space="preserve">Una de las ventajas de esta alternativa a la hora de mostrar </w:t>
-      </w:r>
-      <w:r>
-        <w:rPr>
-          <w:lang w:val="es-CO"/>
-        </w:rPr>
-        <w:t>los usuarios o las plataformas</w:t>
-      </w:r>
-      <w:r>
-        <w:rPr>
-          <w:lang w:val="es-CO"/>
-        </w:rPr>
-        <w:t xml:space="preserve"> es que esta</w:t>
-      </w:r>
-      <w:r>
-        <w:rPr>
-          <w:lang w:val="es-CO"/>
-        </w:rPr>
-        <w:t xml:space="preserve"> los estará </w:t>
-      </w:r>
-      <w:r>
-        <w:rPr>
-          <w:lang w:val="es-CO"/>
-        </w:rPr>
-        <w:t>mostrará por medio de un cuadro de texto</w:t>
-      </w:r>
-      <w:r>
-        <w:rPr>
-          <w:lang w:val="es-CO"/>
-        </w:rPr>
-        <w:t xml:space="preserve"> y no se vería muy bien todos los elementos</w:t>
-      </w:r>
-      <w:r>
-        <w:rPr>
-          <w:lang w:val="es-CO"/>
-        </w:rPr>
-        <w:t xml:space="preserve">. </w:t>
-      </w:r>
-    </w:p>
-    <w:p>
-      <w:pPr>
-        <w:spacing w:before="240"/>
-        <w:ind w:left="0" w:firstLine="0"/>
-        <w:rPr>
-          <w:b/>
-          <w:lang w:val="es-CO"/>
-        </w:rPr>
-      </w:pPr>
-    </w:p>
-    <w:p>
-      <w:pPr>
-        <w:spacing w:before="240"/>
-        <w:ind w:left="0" w:firstLine="0"/>
-        <w:rPr>
-          <w:b/>
-          <w:lang w:val="es-CO"/>
-        </w:rPr>
-      </w:pPr>
-    </w:p>
-    <w:p>
-      <w:pPr>
-        <w:spacing w:before="240"/>
-        <w:ind w:left="0" w:firstLine="0"/>
-        <w:rPr>
-          <w:b/>
-          <w:lang w:val="es-CO"/>
-        </w:rPr>
-      </w:pPr>
-    </w:p>
-    <w:p>
-      <w:pPr>
-        <w:spacing w:before="240"/>
-        <w:ind w:left="0" w:firstLine="0"/>
-        <w:rPr>
-          <w:b/>
-          <w:lang w:val="es-CO"/>
-        </w:rPr>
-      </w:pPr>
-      <w:r>
-        <w:rPr>
-          <w:b/>
-          <w:lang w:val="es-CO"/>
-        </w:rPr>
-        <w:lastRenderedPageBreak/>
-        <w:t>Alternativa</w:t>
-      </w:r>
-      <w:r>
-        <w:rPr>
-          <w:b/>
-          <w:lang w:val="es-CO"/>
-        </w:rPr>
-        <w:t xml:space="preserve"> </w:t>
-      </w:r>
-      <w:r>
-        <w:rPr>
-          <w:b/>
-          <w:lang w:val="es-CO"/>
-        </w:rPr>
-        <w:t>3</w:t>
-      </w:r>
-      <w:r>
-        <w:rPr>
-          <w:b/>
-          <w:lang w:val="es-CO"/>
-        </w:rPr>
-        <w:t>:</w:t>
-      </w:r>
-    </w:p>
-    <w:p>
-      <w:pPr>
-        <w:spacing w:before="240"/>
-        <w:ind w:left="0" w:firstLine="0"/>
-        <w:rPr>
-          <w:lang w:val="es-CO"/>
-        </w:rPr>
-      </w:pPr>
-      <w:r>
-        <w:rPr>
-          <w:lang w:val="es-CO"/>
-        </w:rPr>
-        <w:t>En esta alternativa podemos encontrar que el usuario ingresara los datos por medio de campo</w:t>
-      </w:r>
-      <w:r>
-        <w:rPr>
-          <w:lang w:val="es-CO"/>
-        </w:rPr>
-        <w:t>s</w:t>
-      </w:r>
-      <w:r>
-        <w:rPr>
-          <w:lang w:val="es-CO"/>
-        </w:rPr>
-        <w:t xml:space="preserve"> emergente</w:t>
-      </w:r>
-      <w:r>
-        <w:rPr>
-          <w:lang w:val="es-CO"/>
-        </w:rPr>
-        <w:t>s</w:t>
-      </w:r>
-      <w:r>
-        <w:rPr>
-          <w:lang w:val="es-CO"/>
-        </w:rPr>
-        <w:t xml:space="preserve">. Una de las ventajas que podríamos encontrar a la hora de implementar esta solución es que el usuario podrá ingresar los datos de una manera concisa y sin gasto de tiempo. También, por medio del campo de texto se le hará saber al usuario como ingresar los datos de una manera correcta reduciendo así el nivel de error. Una vez los elementos sean ingresados estos harán el llamado a los métodos </w:t>
-      </w:r>
-      <w:r>
-        <w:rPr>
-          <w:lang w:val="es-CO"/>
-        </w:rPr>
-        <w:t xml:space="preserve">que se encargaran de crear ya se la pila, cola, o </w:t>
-      </w:r>
-      <w:r>
-        <w:rPr>
-          <w:lang w:val="es-CO"/>
-        </w:rPr>
-        <w:t>montículos</w:t>
-      </w:r>
-      <w:r>
-        <w:rPr>
-          <w:lang w:val="es-CO"/>
-        </w:rPr>
-        <w:t>. Estos métodos tienen una ventaja ya que estos son muy eficientes en cuestión de tiempo y retornan una respuesta eficaz, pero a la hora de la implementación se vuelve un poco complicado de tratar</w:t>
-      </w:r>
-      <w:r>
-        <w:rPr>
-          <w:lang w:val="es-CO"/>
-        </w:rPr>
-        <w:t>. Por otra parte, también tenemos la opción de crear un árbol binario con los elementos ingresados por el usuario, la ventaja de esta opción es que ya nos estaría organizando los elementos en la lista, y esto nos facilitaría a la hora de buscar los elementos en ella</w:t>
-      </w:r>
-      <w:r>
-        <w:rPr>
-          <w:lang w:val="es-CO"/>
-        </w:rPr>
-        <w:t xml:space="preserve">. Una ventaja de utilizar un árbol es la facilidad de implementación por el medio recursivo. </w:t>
-      </w:r>
-    </w:p>
-    <w:p>
-      <w:pPr>
-        <w:spacing w:before="240"/>
-        <w:ind w:left="0" w:firstLine="0"/>
-        <w:rPr>
-          <w:lang w:val="es-CO"/>
-        </w:rPr>
-      </w:pPr>
-      <w:r>
-        <w:rPr>
-          <w:lang w:val="es-CO"/>
-        </w:rPr>
-        <w:t xml:space="preserve">Finalmente, los datos ordenados serán exportados como un archivo plano. Una de las ventajas de exportar los elementos como un archivo plano es que el usuario tendrá facilidad de consultar los datos ingresados, </w:t>
-      </w:r>
-      <w:r>
-        <w:rPr>
-          <w:lang w:val="es-CO"/>
-        </w:rPr>
-        <w:t>los usuarios que están en ese momento en el sistema, el número de plataformas que hay, el numero de armas que este tiene, y el numero de balas que tiene cada arma.</w:t>
-      </w:r>
-    </w:p>
-    <w:p>
-      <w:pPr>
-        <w:spacing w:before="240"/>
-        <w:ind w:left="0" w:firstLine="0"/>
-        <w:rPr>
-          <w:b/>
-          <w:lang w:val="es-CO"/>
-        </w:rPr>
-      </w:pPr>
-    </w:p>
-    <w:p>
-      <w:pPr>
-        <w:spacing w:before="240"/>
-        <w:ind w:left="0" w:firstLine="0"/>
-        <w:rPr>
-          <w:b/>
-          <w:lang w:val="es-CO"/>
-        </w:rPr>
-      </w:pPr>
-      <w:r>
-        <w:rPr>
-          <w:b/>
-          <w:lang w:val="es-CO"/>
-        </w:rPr>
-        <w:t>Alternativa 4:</w:t>
-      </w:r>
-      <w:r>
-        <w:rPr>
-          <w:lang w:val="es-CO"/>
-        </w:rPr>
-        <w:t xml:space="preserve"> </w:t>
-      </w:r>
-    </w:p>
-    <w:p>
-      <w:pPr>
-        <w:spacing w:before="240"/>
-        <w:rPr>
-          <w:b/>
-          <w:lang w:val="es-CO"/>
-        </w:rPr>
-      </w:pPr>
-      <w:r>
-        <w:rPr>
-          <w:b/>
-          <w:lang w:val="es-CO"/>
-        </w:rPr>
-        <w:t>Evita que el usuario ingrese datos de forma manual:</w:t>
-      </w:r>
-    </w:p>
-    <w:p>
-      <w:pPr>
-        <w:spacing w:before="240"/>
-        <w:rPr>
-          <w:lang w:val="es-CO"/>
-        </w:rPr>
-      </w:pPr>
-      <w:r>
-        <w:rPr>
-          <w:lang w:val="es-CO"/>
-        </w:rPr>
-        <w:t>Ya que el usuario ingresará los datos por medio de un archivo plano, se beneficiará de la función de generación de datos aleatorios que ofrecerá el programa. Al mismo tiempo, el software no tendrá que esperar entradas inesperadas que el usuario quiera ingresar.</w:t>
-      </w:r>
-    </w:p>
-    <w:p>
-      <w:pPr>
-        <w:spacing w:before="240"/>
-        <w:ind w:left="0" w:firstLine="0"/>
-        <w:rPr>
-          <w:b/>
-          <w:lang w:val="es-CO"/>
-        </w:rPr>
-      </w:pPr>
-      <w:r>
-        <w:rPr>
-          <w:b/>
-          <w:lang w:val="es-CO"/>
-        </w:rPr>
-        <w:t>Facilita mostrar datos pequeños:</w:t>
-      </w:r>
-    </w:p>
-    <w:p>
-      <w:pPr>
-        <w:spacing w:before="240"/>
-        <w:ind w:left="0" w:firstLine="0"/>
-        <w:rPr>
-          <w:lang w:val="es-CO"/>
-        </w:rPr>
-      </w:pPr>
-      <w:r>
-        <w:rPr>
-          <w:lang w:val="es-CO"/>
-        </w:rPr>
-        <w:t xml:space="preserve">Al implementar una </w:t>
-      </w:r>
-      <w:proofErr w:type="spellStart"/>
-      <w:r>
-        <w:rPr>
-          <w:lang w:val="es-CO"/>
-        </w:rPr>
-        <w:t>JList</w:t>
-      </w:r>
-      <w:proofErr w:type="spellEnd"/>
-      <w:r>
-        <w:rPr>
-          <w:lang w:val="es-CO"/>
-        </w:rPr>
-        <w:t xml:space="preserve">, los datos pequeños serán muy fáciles de visualizar. El usuario podrá arrastrar el </w:t>
-      </w:r>
-      <w:proofErr w:type="spellStart"/>
-      <w:r>
-        <w:rPr>
-          <w:lang w:val="es-CO"/>
-        </w:rPr>
-        <w:t>scroll</w:t>
-      </w:r>
-      <w:proofErr w:type="spellEnd"/>
-      <w:r>
-        <w:rPr>
-          <w:lang w:val="es-CO"/>
-        </w:rPr>
-        <w:t xml:space="preserve"> y ver la lista de datos ordenados</w:t>
-      </w:r>
-      <w:r>
-        <w:rPr>
-          <w:lang w:val="es-CO"/>
-        </w:rPr>
-        <w:t>, en este caso las armas, las balas, los usuarios y las plataformas.</w:t>
-      </w:r>
-    </w:p>
-    <w:p>
-      <w:pPr>
-        <w:spacing w:before="240"/>
-        <w:ind w:left="0" w:firstLine="0"/>
-        <w:rPr>
-          <w:lang w:val="es-CO"/>
-        </w:rPr>
-      </w:pPr>
-    </w:p>
-    <w:p>
-      <w:pPr>
-        <w:spacing w:before="240"/>
-        <w:rPr>
-          <w:b/>
-          <w:lang w:val="es-CO"/>
-        </w:rPr>
-      </w:pPr>
-      <w:r>
-        <w:rPr>
-          <w:b/>
-          <w:lang w:val="es-CO"/>
-        </w:rPr>
-        <w:t>Contras:</w:t>
-      </w:r>
-    </w:p>
-    <w:p>
-      <w:pPr>
-        <w:spacing w:before="240"/>
-        <w:rPr>
-          <w:lang w:val="es-CO"/>
-        </w:rPr>
-      </w:pPr>
-      <w:r>
-        <w:rPr>
-          <w:b/>
-          <w:lang w:val="es-CO"/>
-        </w:rPr>
-        <w:t>Implementa algoritmos</w:t>
-      </w:r>
-      <w:r>
-        <w:rPr>
-          <w:b/>
-          <w:lang w:val="es-CO"/>
-        </w:rPr>
-        <w:t xml:space="preserve"> con </w:t>
-      </w:r>
-      <w:proofErr w:type="spellStart"/>
-      <w:r>
-        <w:rPr>
-          <w:b/>
-          <w:lang w:val="es-CO"/>
-        </w:rPr>
-        <w:t>coliciones</w:t>
-      </w:r>
-      <w:proofErr w:type="spellEnd"/>
-      <w:r>
-        <w:rPr>
-          <w:b/>
-          <w:lang w:val="es-CO"/>
-        </w:rPr>
-        <w:t>:</w:t>
-      </w:r>
-    </w:p>
-    <w:p>
-      <w:pPr>
-        <w:spacing w:before="240"/>
-        <w:rPr>
-          <w:lang w:val="es-CO"/>
-        </w:rPr>
-      </w:pPr>
-      <w:proofErr w:type="gramStart"/>
-      <w:r>
-        <w:rPr>
-          <w:lang w:val="es-CO"/>
-        </w:rPr>
-        <w:t>Tablas  Hash</w:t>
-      </w:r>
-      <w:proofErr w:type="gramEnd"/>
-      <w:r>
-        <w:rPr>
-          <w:lang w:val="es-CO"/>
-        </w:rPr>
-        <w:t xml:space="preserve"> algoritmos complicados </w:t>
-      </w:r>
-      <w:r>
-        <w:rPr>
-          <w:lang w:val="es-CO"/>
-        </w:rPr>
-        <w:t>a la hora de ingresar demasiados elementos y aumentar el índice de colisiones en estos</w:t>
+        <w:t xml:space="preserve"> en estos</w:t>
       </w:r>
       <w:r>
         <w:rPr>
@@ -6075,14 +6073,16 @@
         </w:rPr>
         <w:t xml:space="preserve"> quiera. Una vez las balas se le acaban en un arma, esta desaparecerá y se pondrá en la lista la </w:t>
       </w:r>
-      <w:r>
-        <w:rPr>
-          <w:sz w:val="24"/>
-          <w:szCs w:val="24"/>
-          <w:lang w:val="es-CO"/>
-        </w:rPr>
-        <w:t>última</w:t>
-      </w:r>
+      <w:proofErr w:type="spellStart"/>
+      <w:r>
+        <w:rPr>
+          <w:sz w:val="24"/>
+          <w:szCs w:val="24"/>
+          <w:lang w:val="es-CO"/>
+        </w:rPr>
+        <w:t>ultima</w:t>
+      </w:r>
+      <w:proofErr w:type="spellEnd"/>
       <w:r>
         <w:rPr>
           <w:sz w:val="24"/>
@@ -8765,7 +8765,7 @@
 </file>
 
 <file path=customXml/itemProps1.xml><?xml version="1.0" encoding="utf-8"?>
-<ds:datastoreItem xmlns:ds="http://schemas.openxmlformats.org/officeDocument/2006/customXml" ds:itemID="{A61E7366-F33E-4CFF-95A6-806400AF9FD2}">
+<ds:datastoreItem xmlns:ds="http://schemas.openxmlformats.org/officeDocument/2006/customXml" ds:itemID="{A770AB4D-DDE8-49C2-9444-B621398CE1B5}">
   <ds:schemaRefs>
     <ds:schemaRef ds:uri="http://schemas.openxmlformats.org/officeDocument/2006/bibliography"/>
   </ds:schemaRefs>

</xml_diff>

<commit_message>
Revert "add method search"
This reverts commit 62a770e77e010180420b469582f7924b21b9f22d.
</commit_message>
<xml_diff>
--- a/Docs/Desing_Report.asd.docx
+++ b/Docs/Desing_Report.asd.docx
@@ -288,7 +288,673 @@
         <w:rPr>
           <w:lang w:val="es-CO"/>
         </w:rPr>
-        <w:t>E</w:t>
+        <w:t xml:space="preserve">Esta alternativa tiene una ventaja principal que tanto muestra los datos principales en el que la aplicación funciona y expone la funcionalidad necesaria para procesar los datos a través de interfaz de usuario, y dependiendo de la </w:t>
+      </w:r>
+      <w:proofErr w:type="spellStart"/>
+      <w:r>
+        <w:rPr>
+          <w:lang w:val="es-CO"/>
+        </w:rPr>
+        <w:t>opcion</w:t>
+      </w:r>
+      <w:proofErr w:type="spellEnd"/>
+      <w:r>
+        <w:rPr>
+          <w:lang w:val="es-CO"/>
+        </w:rPr>
+        <w:t xml:space="preserve"> que el usuario ingrese, se habilitaran mecanismos como barras de menús, barras de herramientas, etc. Esta alternativa a la hora de ingresar los datos es muy buena ya que por medio de los cuadros emergentes mostrara información específica a los </w:t>
+      </w:r>
+      <w:r>
+        <w:rPr>
+          <w:lang w:val="es-CO"/>
+        </w:rPr>
+        <w:t>usuarios, recopilar</w:t>
+      </w:r>
+      <w:r>
+        <w:rPr>
+          <w:lang w:val="es-CO"/>
+        </w:rPr>
+        <w:t xml:space="preserve"> a información de los usuarios, y también puede mostrar y recopilar información.</w:t>
+      </w:r>
+      <w:r>
+        <w:rPr>
+          <w:lang w:val="es-CO"/>
+        </w:rPr>
+        <w:t xml:space="preserve"> Una desventaja de usar un cuadro emergente es que </w:t>
+      </w:r>
+      <w:r>
+        <w:rPr>
+          <w:lang w:val="es-CO"/>
+        </w:rPr>
+        <w:t>la información del usuario en el juego no será mostrada correctamente</w:t>
+      </w:r>
+      <w:r>
+        <w:rPr>
+          <w:lang w:val="es-CO"/>
+        </w:rPr>
+        <w:t xml:space="preserve">. Por otra parte, una ventaja de usar el texto plano como mecanismo de ingreso de datos es que el usuario no tendrá que invertir tiempo a la hora de poner </w:t>
+      </w:r>
+      <w:r>
+        <w:rPr>
+          <w:lang w:val="es-CO"/>
+        </w:rPr>
+        <w:t>datos del usuario que desea ingresar</w:t>
+      </w:r>
+      <w:r>
+        <w:rPr>
+          <w:lang w:val="es-CO"/>
+        </w:rPr>
+        <w:t xml:space="preserve">, ya que estos estarán previamente listos en el archivo te texto plano. Una desventaja del archivo de texto plano es que tomara un tiempo estipulado a la hora de leer el archivo. Puede haber errores de lectura que el usuario por no tener conocimiento de cómo deberían de ser ingresados los datos no pueda avanzar. </w:t>
+      </w:r>
+    </w:p>
+    <w:p>
+      <w:pPr>
+        <w:spacing w:before="240"/>
+        <w:ind w:left="0" w:firstLine="0"/>
+        <w:rPr>
+          <w:lang w:val="es-CO"/>
+        </w:rPr>
+      </w:pPr>
+      <w:r>
+        <w:rPr>
+          <w:lang w:val="es-CO"/>
+        </w:rPr>
+        <w:t xml:space="preserve">Una vez el usuario ingrese los datos este será ingresado al sistema en donde tendrá la opción de ingresar a una plataforma, eliminar un usuario existente o mirar las armas que este posee. Para esto se utilizaron pilas y colas. </w:t>
+      </w:r>
+      <w:r>
+        <w:rPr>
+          <w:lang w:val="es-CO"/>
+        </w:rPr>
+        <w:t>Una de las des</w:t>
+      </w:r>
+      <w:r>
+        <w:rPr>
+          <w:lang w:val="es-CO"/>
+        </w:rPr>
+        <w:t>v</w:t>
+      </w:r>
+      <w:r>
+        <w:rPr>
+          <w:lang w:val="es-CO"/>
+        </w:rPr>
+        <w:t xml:space="preserve">entajas que podemos encontrar en algunos de esos </w:t>
+      </w:r>
+      <w:r>
+        <w:rPr>
+          <w:lang w:val="es-CO"/>
+        </w:rPr>
+        <w:t>algoritmos</w:t>
+      </w:r>
+      <w:r>
+        <w:rPr>
+          <w:lang w:val="es-CO"/>
+        </w:rPr>
+        <w:t xml:space="preserve"> es la implementación en la fase del mundo</w:t>
+      </w:r>
+      <w:r>
+        <w:rPr>
+          <w:lang w:val="es-CO"/>
+        </w:rPr>
+        <w:t xml:space="preserve">, ya que pueden llegar a ser un poco complejos de procesar en el sistema. A la hora de la salida los elementos serán mostrador por medio de un </w:t>
+      </w:r>
+      <w:proofErr w:type="spellStart"/>
+      <w:r>
+        <w:rPr>
+          <w:lang w:val="es-CO"/>
+        </w:rPr>
+        <w:t>JList</w:t>
+      </w:r>
+      <w:proofErr w:type="spellEnd"/>
+      <w:r>
+        <w:rPr>
+          <w:lang w:val="es-CO"/>
+        </w:rPr>
+        <w:t>, en este caso estamos hablando de los usuarios existentes en la plataforma</w:t>
+      </w:r>
+      <w:r>
+        <w:rPr>
+          <w:lang w:val="es-CO"/>
+        </w:rPr>
+        <w:t>.</w:t>
+      </w:r>
+    </w:p>
+    <w:p>
+      <w:pPr>
+        <w:spacing w:before="240"/>
+        <w:ind w:left="0" w:firstLine="0"/>
+        <w:rPr>
+          <w:b/>
+          <w:lang w:val="es-CO"/>
+        </w:rPr>
+      </w:pPr>
+      <w:r>
+        <w:rPr>
+          <w:b/>
+          <w:lang w:val="es-CO"/>
+        </w:rPr>
+        <w:t>Alternativa</w:t>
+      </w:r>
+      <w:r>
+        <w:rPr>
+          <w:b/>
+          <w:lang w:val="es-CO"/>
+        </w:rPr>
+        <w:t xml:space="preserve"> </w:t>
+      </w:r>
+      <w:r>
+        <w:rPr>
+          <w:b/>
+          <w:lang w:val="es-CO"/>
+        </w:rPr>
+        <w:t>2</w:t>
+      </w:r>
+      <w:r>
+        <w:rPr>
+          <w:b/>
+          <w:lang w:val="es-CO"/>
+        </w:rPr>
+        <w:t>:</w:t>
+      </w:r>
+    </w:p>
+    <w:p>
+      <w:pPr>
+        <w:spacing w:before="240"/>
+        <w:ind w:left="0" w:firstLine="0"/>
+        <w:rPr>
+          <w:lang w:val="es-CO"/>
+        </w:rPr>
+      </w:pPr>
+      <w:r>
+        <w:rPr>
+          <w:lang w:val="es-CO"/>
+        </w:rPr>
+        <w:t xml:space="preserve">En esta alternativa podemos encontrar que el usuario ingresara los datos o elementos por medio de un cuadro de texto, esto le facilitara al usuario en lo relacionado con el tiempo de ingreso. Por otra parte, cuando hablamos de los métodos que vamos a utilizar, tanto </w:t>
+      </w:r>
+      <w:r>
+        <w:rPr>
+          <w:lang w:val="es-CO"/>
+        </w:rPr>
+        <w:t xml:space="preserve">los montículos, como las </w:t>
+      </w:r>
+      <w:proofErr w:type="spellStart"/>
+      <w:r>
+        <w:rPr>
+          <w:lang w:val="es-CO"/>
+        </w:rPr>
+        <w:t>Tablash</w:t>
+      </w:r>
+      <w:proofErr w:type="spellEnd"/>
+      <w:r>
+        <w:rPr>
+          <w:lang w:val="es-CO"/>
+        </w:rPr>
+        <w:t xml:space="preserve"> hash</w:t>
+      </w:r>
+      <w:r>
+        <w:rPr>
+          <w:lang w:val="es-CO"/>
+        </w:rPr>
+        <w:t xml:space="preserve"> tienen una </w:t>
+      </w:r>
+      <w:r>
+        <w:rPr>
+          <w:lang w:val="es-CO"/>
+        </w:rPr>
+        <w:t>facilidad de implementación en comparación con otros algoritmos</w:t>
+      </w:r>
+      <w:r>
+        <w:rPr>
+          <w:lang w:val="es-CO"/>
+        </w:rPr>
+        <w:t xml:space="preserve">, pero una o varias desventajas que podríamos encontrar con este, es a la </w:t>
+      </w:r>
+      <w:proofErr w:type="gramStart"/>
+      <w:r>
+        <w:rPr>
+          <w:lang w:val="es-CO"/>
+        </w:rPr>
+        <w:t>hora</w:t>
+      </w:r>
+      <w:r>
+        <w:rPr>
+          <w:lang w:val="es-CO"/>
+        </w:rPr>
+        <w:t xml:space="preserve">  de</w:t>
+      </w:r>
+      <w:proofErr w:type="gramEnd"/>
+      <w:r>
+        <w:rPr>
+          <w:lang w:val="es-CO"/>
+        </w:rPr>
+        <w:t xml:space="preserve"> entradas grandes, en este caso estamos hablando de las tablas hash, ya que esto permitiría que hubieran colisiones dentro de esta, el margen de error de que esto suceda es grande, por ende esto podría volverse algo tedioso.</w:t>
+      </w:r>
+    </w:p>
+    <w:p>
+      <w:pPr>
+        <w:spacing w:before="240"/>
+        <w:ind w:left="0" w:firstLine="0"/>
+        <w:rPr>
+          <w:lang w:val="es-CO"/>
+        </w:rPr>
+      </w:pPr>
+      <w:r>
+        <w:rPr>
+          <w:lang w:val="es-CO"/>
+        </w:rPr>
+        <w:t xml:space="preserve">Una de las ventajas de esta alternativa a la hora de mostrar </w:t>
+      </w:r>
+      <w:r>
+        <w:rPr>
+          <w:lang w:val="es-CO"/>
+        </w:rPr>
+        <w:t>los usuarios o las plataformas</w:t>
+      </w:r>
+      <w:r>
+        <w:rPr>
+          <w:lang w:val="es-CO"/>
+        </w:rPr>
+        <w:t xml:space="preserve"> es que esta</w:t>
+      </w:r>
+      <w:r>
+        <w:rPr>
+          <w:lang w:val="es-CO"/>
+        </w:rPr>
+        <w:t xml:space="preserve"> los estará </w:t>
+      </w:r>
+      <w:r>
+        <w:rPr>
+          <w:lang w:val="es-CO"/>
+        </w:rPr>
+        <w:t>mostrará por medio de un cuadro de texto</w:t>
+      </w:r>
+      <w:r>
+        <w:rPr>
+          <w:lang w:val="es-CO"/>
+        </w:rPr>
+        <w:t xml:space="preserve"> y no se vería muy bien todos los elementos</w:t>
+      </w:r>
+      <w:r>
+        <w:rPr>
+          <w:lang w:val="es-CO"/>
+        </w:rPr>
+        <w:t xml:space="preserve">. </w:t>
+      </w:r>
+    </w:p>
+    <w:p>
+      <w:pPr>
+        <w:spacing w:before="240"/>
+        <w:ind w:left="0" w:firstLine="0"/>
+        <w:rPr>
+          <w:b/>
+          <w:lang w:val="es-CO"/>
+        </w:rPr>
+      </w:pPr>
+    </w:p>
+    <w:p>
+      <w:pPr>
+        <w:spacing w:before="240"/>
+        <w:ind w:left="0" w:firstLine="0"/>
+        <w:rPr>
+          <w:b/>
+          <w:lang w:val="es-CO"/>
+        </w:rPr>
+      </w:pPr>
+    </w:p>
+    <w:p>
+      <w:pPr>
+        <w:spacing w:before="240"/>
+        <w:ind w:left="0" w:firstLine="0"/>
+        <w:rPr>
+          <w:b/>
+          <w:lang w:val="es-CO"/>
+        </w:rPr>
+      </w:pPr>
+    </w:p>
+    <w:p>
+      <w:pPr>
+        <w:spacing w:before="240"/>
+        <w:ind w:left="0" w:firstLine="0"/>
+        <w:rPr>
+          <w:b/>
+          <w:lang w:val="es-CO"/>
+        </w:rPr>
+      </w:pPr>
+      <w:r>
+        <w:rPr>
+          <w:b/>
+          <w:lang w:val="es-CO"/>
+        </w:rPr>
+        <w:lastRenderedPageBreak/>
+        <w:t>Alternativa</w:t>
+      </w:r>
+      <w:r>
+        <w:rPr>
+          <w:b/>
+          <w:lang w:val="es-CO"/>
+        </w:rPr>
+        <w:t xml:space="preserve"> </w:t>
+      </w:r>
+      <w:r>
+        <w:rPr>
+          <w:b/>
+          <w:lang w:val="es-CO"/>
+        </w:rPr>
+        <w:t>3</w:t>
+      </w:r>
+      <w:r>
+        <w:rPr>
+          <w:b/>
+          <w:lang w:val="es-CO"/>
+        </w:rPr>
+        <w:t>:</w:t>
+      </w:r>
+    </w:p>
+    <w:p>
+      <w:pPr>
+        <w:spacing w:before="240"/>
+        <w:ind w:left="0" w:firstLine="0"/>
+        <w:rPr>
+          <w:lang w:val="es-CO"/>
+        </w:rPr>
+      </w:pPr>
+      <w:r>
+        <w:rPr>
+          <w:lang w:val="es-CO"/>
+        </w:rPr>
+        <w:t>En esta alternativa podemos encontrar que el usuario ingresara los datos por medio de campo</w:t>
+      </w:r>
+      <w:r>
+        <w:rPr>
+          <w:lang w:val="es-CO"/>
+        </w:rPr>
+        <w:t>s</w:t>
+      </w:r>
+      <w:r>
+        <w:rPr>
+          <w:lang w:val="es-CO"/>
+        </w:rPr>
+        <w:t xml:space="preserve"> emergente</w:t>
+      </w:r>
+      <w:r>
+        <w:rPr>
+          <w:lang w:val="es-CO"/>
+        </w:rPr>
+        <w:t>s</w:t>
+      </w:r>
+      <w:r>
+        <w:rPr>
+          <w:lang w:val="es-CO"/>
+        </w:rPr>
+        <w:t xml:space="preserve">. Una de las ventajas que podríamos encontrar a la hora de implementar esta solución es que el usuario podrá ingresar los datos de una manera concisa y sin gasto de tiempo. También, por medio del campo de texto se le hará saber al usuario como ingresar los datos de una manera correcta reduciendo así el nivel de error. Una vez los elementos sean ingresados estos harán el llamado a los métodos </w:t>
+      </w:r>
+      <w:r>
+        <w:rPr>
+          <w:lang w:val="es-CO"/>
+        </w:rPr>
+        <w:t xml:space="preserve">que se encargaran de crear ya se la pila, cola, o </w:t>
+      </w:r>
+      <w:r>
+        <w:rPr>
+          <w:lang w:val="es-CO"/>
+        </w:rPr>
+        <w:t>montículos</w:t>
+      </w:r>
+      <w:r>
+        <w:rPr>
+          <w:lang w:val="es-CO"/>
+        </w:rPr>
+        <w:t>. Estos métodos tienen una ventaja ya que estos son muy eficientes en cuestión de tiempo y retornan una respuesta eficaz, pero a la hora de la implementación se vuelve un poco complicado de tratar</w:t>
+      </w:r>
+      <w:r>
+        <w:rPr>
+          <w:lang w:val="es-CO"/>
+        </w:rPr>
+        <w:t>. Por otra parte, también tenemos la opción de crear un árbol binario con los elementos ingresados por el usuario, la ventaja de esta opción es que ya nos estaría organizando los elementos en la lista, y esto nos facilitaría a la hora de buscar los elementos en ella</w:t>
+      </w:r>
+      <w:r>
+        <w:rPr>
+          <w:lang w:val="es-CO"/>
+        </w:rPr>
+        <w:t xml:space="preserve">. Una ventaja de utilizar un árbol es la facilidad de implementación por el medio recursivo. </w:t>
+      </w:r>
+    </w:p>
+    <w:p>
+      <w:pPr>
+        <w:spacing w:before="240"/>
+        <w:ind w:left="0" w:firstLine="0"/>
+        <w:rPr>
+          <w:lang w:val="es-CO"/>
+        </w:rPr>
+      </w:pPr>
+      <w:r>
+        <w:rPr>
+          <w:lang w:val="es-CO"/>
+        </w:rPr>
+        <w:t xml:space="preserve">Finalmente, los datos ordenados serán exportados como un archivo plano. Una de las ventajas de exportar los elementos como un archivo plano es que el usuario tendrá facilidad de consultar los datos ingresados, </w:t>
+      </w:r>
+      <w:r>
+        <w:rPr>
+          <w:lang w:val="es-CO"/>
+        </w:rPr>
+        <w:t>los usuarios que están en ese momento en el sistema, el número de plataformas que hay, el numero de armas que este tiene, y el numero de balas que tiene cada arma.</w:t>
+      </w:r>
+    </w:p>
+    <w:p>
+      <w:pPr>
+        <w:spacing w:before="240"/>
+        <w:ind w:left="0" w:firstLine="0"/>
+        <w:rPr>
+          <w:b/>
+          <w:lang w:val="es-CO"/>
+        </w:rPr>
+      </w:pPr>
+    </w:p>
+    <w:p>
+      <w:pPr>
+        <w:spacing w:before="240"/>
+        <w:ind w:left="0" w:firstLine="0"/>
+        <w:rPr>
+          <w:b/>
+          <w:lang w:val="es-CO"/>
+        </w:rPr>
+      </w:pPr>
+      <w:r>
+        <w:rPr>
+          <w:b/>
+          <w:lang w:val="es-CO"/>
+        </w:rPr>
+        <w:t>Alternativa 4:</w:t>
+      </w:r>
+      <w:r>
+        <w:rPr>
+          <w:lang w:val="es-CO"/>
+        </w:rPr>
+        <w:t xml:space="preserve"> </w:t>
+      </w:r>
+    </w:p>
+    <w:p>
+      <w:pPr>
+        <w:spacing w:before="240"/>
+        <w:rPr>
+          <w:b/>
+          <w:lang w:val="es-CO"/>
+        </w:rPr>
+      </w:pPr>
+      <w:r>
+        <w:rPr>
+          <w:b/>
+          <w:lang w:val="es-CO"/>
+        </w:rPr>
+        <w:t>Evita que el usuario ingrese datos de forma manual:</w:t>
+      </w:r>
+    </w:p>
+    <w:p>
+      <w:pPr>
+        <w:spacing w:before="240"/>
+        <w:rPr>
+          <w:lang w:val="es-CO"/>
+        </w:rPr>
+      </w:pPr>
+      <w:r>
+        <w:rPr>
+          <w:lang w:val="es-CO"/>
+        </w:rPr>
+        <w:t>Ya que el usuario ingresará los datos por medio de un archivo plano, se beneficiará de la función de generación de datos aleatorios que ofrecerá el programa. Al mismo tiempo, el software no tendrá que esperar entradas inesperadas que el usuario quiera ingresar.</w:t>
+      </w:r>
+    </w:p>
+    <w:p>
+      <w:pPr>
+        <w:spacing w:before="240"/>
+        <w:ind w:left="0" w:firstLine="0"/>
+        <w:rPr>
+          <w:b/>
+          <w:lang w:val="es-CO"/>
+        </w:rPr>
+      </w:pPr>
+      <w:r>
+        <w:rPr>
+          <w:b/>
+          <w:lang w:val="es-CO"/>
+        </w:rPr>
+        <w:t>Facilita mostrar datos pequeños:</w:t>
+      </w:r>
+    </w:p>
+    <w:p>
+      <w:pPr>
+        <w:spacing w:before="240"/>
+        <w:ind w:left="0" w:firstLine="0"/>
+        <w:rPr>
+          <w:lang w:val="es-CO"/>
+        </w:rPr>
+      </w:pPr>
+      <w:r>
+        <w:rPr>
+          <w:lang w:val="es-CO"/>
+        </w:rPr>
+        <w:t xml:space="preserve">Al implementar una </w:t>
+      </w:r>
+      <w:proofErr w:type="spellStart"/>
+      <w:r>
+        <w:rPr>
+          <w:lang w:val="es-CO"/>
+        </w:rPr>
+        <w:t>JList</w:t>
+      </w:r>
+      <w:proofErr w:type="spellEnd"/>
+      <w:r>
+        <w:rPr>
+          <w:lang w:val="es-CO"/>
+        </w:rPr>
+        <w:t xml:space="preserve">, los datos pequeños serán muy fáciles de visualizar. El usuario podrá arrastrar el </w:t>
+      </w:r>
+      <w:proofErr w:type="spellStart"/>
+      <w:r>
+        <w:rPr>
+          <w:lang w:val="es-CO"/>
+        </w:rPr>
+        <w:t>scroll</w:t>
+      </w:r>
+      <w:proofErr w:type="spellEnd"/>
+      <w:r>
+        <w:rPr>
+          <w:lang w:val="es-CO"/>
+        </w:rPr>
+        <w:t xml:space="preserve"> y ver la lista de datos ordenados</w:t>
+      </w:r>
+      <w:r>
+        <w:rPr>
+          <w:lang w:val="es-CO"/>
+        </w:rPr>
+        <w:t>, en este caso las armas, las balas, los usuarios y las plataformas.</w:t>
+      </w:r>
+    </w:p>
+    <w:p>
+      <w:pPr>
+        <w:spacing w:before="240"/>
+        <w:ind w:left="0" w:firstLine="0"/>
+        <w:rPr>
+          <w:lang w:val="es-CO"/>
+        </w:rPr>
+      </w:pPr>
+    </w:p>
+    <w:p>
+      <w:pPr>
+        <w:spacing w:before="240"/>
+        <w:rPr>
+          <w:b/>
+          <w:lang w:val="es-CO"/>
+        </w:rPr>
+      </w:pPr>
+      <w:r>
+        <w:rPr>
+          <w:b/>
+          <w:lang w:val="es-CO"/>
+        </w:rPr>
+        <w:t>Contras:</w:t>
+      </w:r>
+    </w:p>
+    <w:p>
+      <w:pPr>
+        <w:spacing w:before="240"/>
+        <w:rPr>
+          <w:lang w:val="es-CO"/>
+        </w:rPr>
+      </w:pPr>
+      <w:r>
+        <w:rPr>
+          <w:b/>
+          <w:lang w:val="es-CO"/>
+        </w:rPr>
+        <w:t>Implementa algoritmos</w:t>
+      </w:r>
+      <w:r>
+        <w:rPr>
+          <w:b/>
+          <w:lang w:val="es-CO"/>
+        </w:rPr>
+        <w:t xml:space="preserve"> con </w:t>
+      </w:r>
+      <w:proofErr w:type="spellStart"/>
+      <w:r>
+        <w:rPr>
+          <w:b/>
+          <w:lang w:val="es-CO"/>
+        </w:rPr>
+        <w:t>coliciones</w:t>
+      </w:r>
+      <w:proofErr w:type="spellEnd"/>
+      <w:r>
+        <w:rPr>
+          <w:b/>
+          <w:lang w:val="es-CO"/>
+        </w:rPr>
+        <w:t>:</w:t>
+      </w:r>
+    </w:p>
+    <w:p>
+      <w:pPr>
+        <w:spacing w:before="240"/>
+        <w:rPr>
+          <w:lang w:val="es-CO"/>
+        </w:rPr>
+      </w:pPr>
+      <w:r>
+        <w:rPr>
+          <w:lang w:val="es-CO"/>
+        </w:rPr>
+        <w:t>Tablas  Hash</w:t>
+      </w:r>
+      <w:r>
+        <w:rPr>
+          <w:lang w:val="es-CO"/>
+        </w:rPr>
+        <w:t xml:space="preserve"> algoritmos complicados </w:t>
+      </w:r>
+      <w:r>
+        <w:rPr>
+          <w:lang w:val="es-CO"/>
+        </w:rPr>
+        <w:t>a la hora de ingresar demasiados elementos y aumentar el índice de colisiones</w:t>
       </w:r>
       <w:bookmarkStart w:id="0" w:name="_GoBack"/>
       <w:bookmarkEnd w:id="0"/>
@@ -296,675 +962,7 @@
         <w:rPr>
           <w:lang w:val="es-CO"/>
         </w:rPr>
-        <w:t xml:space="preserve">sta alternativa tiene una ventaja principal que tanto muestra los datos principales en el que la aplicación funciona y expone la funcionalidad necesaria para procesar los datos a través de interfaz de usuario, y dependiendo de la </w:t>
-      </w:r>
-      <w:proofErr w:type="spellStart"/>
-      <w:r>
-        <w:rPr>
-          <w:lang w:val="es-CO"/>
-        </w:rPr>
-        <w:t>opcion</w:t>
-      </w:r>
-      <w:proofErr w:type="spellEnd"/>
-      <w:r>
-        <w:rPr>
-          <w:lang w:val="es-CO"/>
-        </w:rPr>
-        <w:t xml:space="preserve"> que el usuario ingrese, se habilitaran mecanismos como barras de menús, barras de herramientas, etc. Esta alternativa a la hora de ingresar los datos es muy buena ya que por medio de los cuadros emergentes mostrara información específica a los </w:t>
-      </w:r>
-      <w:r>
-        <w:rPr>
-          <w:lang w:val="es-CO"/>
-        </w:rPr>
-        <w:t>usuarios, recopilar</w:t>
-      </w:r>
-      <w:r>
-        <w:rPr>
-          <w:lang w:val="es-CO"/>
-        </w:rPr>
-        <w:t xml:space="preserve"> a información de los usuarios, y también puede mostrar y recopilar información.</w:t>
-      </w:r>
-      <w:r>
-        <w:rPr>
-          <w:lang w:val="es-CO"/>
-        </w:rPr>
-        <w:t xml:space="preserve"> Una desventaja de usar un cuadro emergente es que </w:t>
-      </w:r>
-      <w:r>
-        <w:rPr>
-          <w:lang w:val="es-CO"/>
-        </w:rPr>
-        <w:t>la información del usuario en el juego no será mostrada correctamente</w:t>
-      </w:r>
-      <w:r>
-        <w:rPr>
-          <w:lang w:val="es-CO"/>
-        </w:rPr>
-        <w:t xml:space="preserve">. Por otra parte, una ventaja de usar el texto plano como mecanismo de ingreso de datos es que el usuario no tendrá que invertir tiempo a la hora de poner </w:t>
-      </w:r>
-      <w:r>
-        <w:rPr>
-          <w:lang w:val="es-CO"/>
-        </w:rPr>
-        <w:t>datos del usuario que desea ingresar</w:t>
-      </w:r>
-      <w:r>
-        <w:rPr>
-          <w:lang w:val="es-CO"/>
-        </w:rPr>
-        <w:t xml:space="preserve">, ya que estos estarán previamente listos en el archivo te texto plano. Una desventaja del archivo de texto plano es que tomara un tiempo estipulado a la hora de leer el archivo. Puede haber errores de lectura que el usuario por no tener conocimiento de cómo deberían de ser ingresados los datos no pueda avanzar. </w:t>
-      </w:r>
-    </w:p>
-    <w:p>
-      <w:pPr>
-        <w:spacing w:before="240"/>
-        <w:ind w:left="0" w:firstLine="0"/>
-        <w:rPr>
-          <w:lang w:val="es-CO"/>
-        </w:rPr>
-      </w:pPr>
-      <w:r>
-        <w:rPr>
-          <w:lang w:val="es-CO"/>
-        </w:rPr>
-        <w:t xml:space="preserve">Una vez el usuario ingrese los datos este será ingresado al sistema en donde tendrá la opción de ingresar a una plataforma, eliminar un usuario existente o mirar las armas que este posee. Para esto se utilizaron pilas y colas. </w:t>
-      </w:r>
-      <w:r>
-        <w:rPr>
-          <w:lang w:val="es-CO"/>
-        </w:rPr>
-        <w:t>Una de las des</w:t>
-      </w:r>
-      <w:r>
-        <w:rPr>
-          <w:lang w:val="es-CO"/>
-        </w:rPr>
-        <w:t>v</w:t>
-      </w:r>
-      <w:r>
-        <w:rPr>
-          <w:lang w:val="es-CO"/>
-        </w:rPr>
-        <w:t xml:space="preserve">entajas que podemos encontrar en algunos de esos </w:t>
-      </w:r>
-      <w:r>
-        <w:rPr>
-          <w:lang w:val="es-CO"/>
-        </w:rPr>
-        <w:t>algoritmos</w:t>
-      </w:r>
-      <w:r>
-        <w:rPr>
-          <w:lang w:val="es-CO"/>
-        </w:rPr>
-        <w:t xml:space="preserve"> es la implementación en la fase del mundo</w:t>
-      </w:r>
-      <w:r>
-        <w:rPr>
-          <w:lang w:val="es-CO"/>
-        </w:rPr>
-        <w:t xml:space="preserve">, ya que pueden llegar a ser un poco complejos de procesar en el sistema. A la hora de la salida los elementos serán mostrador por medio de un </w:t>
-      </w:r>
-      <w:proofErr w:type="spellStart"/>
-      <w:r>
-        <w:rPr>
-          <w:lang w:val="es-CO"/>
-        </w:rPr>
-        <w:t>JList</w:t>
-      </w:r>
-      <w:proofErr w:type="spellEnd"/>
-      <w:r>
-        <w:rPr>
-          <w:lang w:val="es-CO"/>
-        </w:rPr>
-        <w:t>, en este caso estamos hablando de los usuarios existentes en la plataforma</w:t>
-      </w:r>
-      <w:r>
-        <w:rPr>
-          <w:lang w:val="es-CO"/>
-        </w:rPr>
-        <w:t>.</w:t>
-      </w:r>
-    </w:p>
-    <w:p>
-      <w:pPr>
-        <w:spacing w:before="240"/>
-        <w:ind w:left="0" w:firstLine="0"/>
-        <w:rPr>
-          <w:b/>
-          <w:lang w:val="es-CO"/>
-        </w:rPr>
-      </w:pPr>
-      <w:r>
-        <w:rPr>
-          <w:b/>
-          <w:lang w:val="es-CO"/>
-        </w:rPr>
-        <w:t>Alternativa</w:t>
-      </w:r>
-      <w:r>
-        <w:rPr>
-          <w:b/>
-          <w:lang w:val="es-CO"/>
-        </w:rPr>
-        <w:t xml:space="preserve"> </w:t>
-      </w:r>
-      <w:r>
-        <w:rPr>
-          <w:b/>
-          <w:lang w:val="es-CO"/>
-        </w:rPr>
-        <w:t>2</w:t>
-      </w:r>
-      <w:r>
-        <w:rPr>
-          <w:b/>
-          <w:lang w:val="es-CO"/>
-        </w:rPr>
-        <w:t>:</w:t>
-      </w:r>
-    </w:p>
-    <w:p>
-      <w:pPr>
-        <w:spacing w:before="240"/>
-        <w:ind w:left="0" w:firstLine="0"/>
-        <w:rPr>
-          <w:lang w:val="es-CO"/>
-        </w:rPr>
-      </w:pPr>
-      <w:r>
-        <w:rPr>
-          <w:lang w:val="es-CO"/>
-        </w:rPr>
-        <w:t xml:space="preserve">En esta alternativa podemos encontrar que el usuario ingresara los datos o elementos por medio de un cuadro de texto, esto le facilitara al usuario en lo relacionado con el tiempo de ingreso. Por otra parte, cuando hablamos de los métodos que vamos a utilizar, tanto </w:t>
-      </w:r>
-      <w:r>
-        <w:rPr>
-          <w:lang w:val="es-CO"/>
-        </w:rPr>
-        <w:t xml:space="preserve">los montículos, como las </w:t>
-      </w:r>
-      <w:proofErr w:type="spellStart"/>
-      <w:r>
-        <w:rPr>
-          <w:lang w:val="es-CO"/>
-        </w:rPr>
-        <w:t>Tablash</w:t>
-      </w:r>
-      <w:proofErr w:type="spellEnd"/>
-      <w:r>
-        <w:rPr>
-          <w:lang w:val="es-CO"/>
-        </w:rPr>
-        <w:t xml:space="preserve"> hash</w:t>
-      </w:r>
-      <w:r>
-        <w:rPr>
-          <w:lang w:val="es-CO"/>
-        </w:rPr>
-        <w:t xml:space="preserve"> tienen una </w:t>
-      </w:r>
-      <w:r>
-        <w:rPr>
-          <w:lang w:val="es-CO"/>
-        </w:rPr>
-        <w:t>facilidad de implementación en comparación con otros algoritmos</w:t>
-      </w:r>
-      <w:r>
-        <w:rPr>
-          <w:lang w:val="es-CO"/>
-        </w:rPr>
-        <w:t xml:space="preserve">, pero una o varias desventajas que podríamos encontrar con este, es a la </w:t>
-      </w:r>
-      <w:proofErr w:type="gramStart"/>
-      <w:r>
-        <w:rPr>
-          <w:lang w:val="es-CO"/>
-        </w:rPr>
-        <w:t>hora</w:t>
-      </w:r>
-      <w:r>
-        <w:rPr>
-          <w:lang w:val="es-CO"/>
-        </w:rPr>
-        <w:t xml:space="preserve">  de</w:t>
-      </w:r>
-      <w:proofErr w:type="gramEnd"/>
-      <w:r>
-        <w:rPr>
-          <w:lang w:val="es-CO"/>
-        </w:rPr>
-        <w:t xml:space="preserve"> entradas grandes, en este caso estamos hablando de las tablas hash, ya que esto permitiría que hubieran colisiones dentro de esta, el margen de error de que esto suceda es grande, por ende esto podría volverse algo tedioso.</w:t>
-      </w:r>
-    </w:p>
-    <w:p>
-      <w:pPr>
-        <w:spacing w:before="240"/>
-        <w:ind w:left="0" w:firstLine="0"/>
-        <w:rPr>
-          <w:lang w:val="es-CO"/>
-        </w:rPr>
-      </w:pPr>
-      <w:r>
-        <w:rPr>
-          <w:lang w:val="es-CO"/>
-        </w:rPr>
-        <w:t xml:space="preserve">Una de las ventajas de esta alternativa a la hora de mostrar </w:t>
-      </w:r>
-      <w:r>
-        <w:rPr>
-          <w:lang w:val="es-CO"/>
-        </w:rPr>
-        <w:t>los usuarios o las plataformas</w:t>
-      </w:r>
-      <w:r>
-        <w:rPr>
-          <w:lang w:val="es-CO"/>
-        </w:rPr>
-        <w:t xml:space="preserve"> es que esta</w:t>
-      </w:r>
-      <w:r>
-        <w:rPr>
-          <w:lang w:val="es-CO"/>
-        </w:rPr>
-        <w:t xml:space="preserve"> los estará </w:t>
-      </w:r>
-      <w:r>
-        <w:rPr>
-          <w:lang w:val="es-CO"/>
-        </w:rPr>
-        <w:t>mostrará por medio de un cuadro de texto</w:t>
-      </w:r>
-      <w:r>
-        <w:rPr>
-          <w:lang w:val="es-CO"/>
-        </w:rPr>
-        <w:t xml:space="preserve"> y no se vería muy bien todos los elementos</w:t>
-      </w:r>
-      <w:r>
-        <w:rPr>
-          <w:lang w:val="es-CO"/>
-        </w:rPr>
-        <w:t xml:space="preserve">. </w:t>
-      </w:r>
-    </w:p>
-    <w:p>
-      <w:pPr>
-        <w:spacing w:before="240"/>
-        <w:ind w:left="0" w:firstLine="0"/>
-        <w:rPr>
-          <w:b/>
-          <w:lang w:val="es-CO"/>
-        </w:rPr>
-      </w:pPr>
-    </w:p>
-    <w:p>
-      <w:pPr>
-        <w:spacing w:before="240"/>
-        <w:ind w:left="0" w:firstLine="0"/>
-        <w:rPr>
-          <w:b/>
-          <w:lang w:val="es-CO"/>
-        </w:rPr>
-      </w:pPr>
-    </w:p>
-    <w:p>
-      <w:pPr>
-        <w:spacing w:before="240"/>
-        <w:ind w:left="0" w:firstLine="0"/>
-        <w:rPr>
-          <w:b/>
-          <w:lang w:val="es-CO"/>
-        </w:rPr>
-      </w:pPr>
-    </w:p>
-    <w:p>
-      <w:pPr>
-        <w:spacing w:before="240"/>
-        <w:ind w:left="0" w:firstLine="0"/>
-        <w:rPr>
-          <w:b/>
-          <w:lang w:val="es-CO"/>
-        </w:rPr>
-      </w:pPr>
-      <w:r>
-        <w:rPr>
-          <w:b/>
-          <w:lang w:val="es-CO"/>
-        </w:rPr>
-        <w:lastRenderedPageBreak/>
-        <w:t>Alternativa</w:t>
-      </w:r>
-      <w:r>
-        <w:rPr>
-          <w:b/>
-          <w:lang w:val="es-CO"/>
-        </w:rPr>
-        <w:t xml:space="preserve"> </w:t>
-      </w:r>
-      <w:r>
-        <w:rPr>
-          <w:b/>
-          <w:lang w:val="es-CO"/>
-        </w:rPr>
-        <w:t>3</w:t>
-      </w:r>
-      <w:r>
-        <w:rPr>
-          <w:b/>
-          <w:lang w:val="es-CO"/>
-        </w:rPr>
-        <w:t>:</w:t>
-      </w:r>
-    </w:p>
-    <w:p>
-      <w:pPr>
-        <w:spacing w:before="240"/>
-        <w:ind w:left="0" w:firstLine="0"/>
-        <w:rPr>
-          <w:lang w:val="es-CO"/>
-        </w:rPr>
-      </w:pPr>
-      <w:r>
-        <w:rPr>
-          <w:lang w:val="es-CO"/>
-        </w:rPr>
-        <w:t>En esta alternativa podemos encontrar que el usuario ingresara los datos por medio de campo</w:t>
-      </w:r>
-      <w:r>
-        <w:rPr>
-          <w:lang w:val="es-CO"/>
-        </w:rPr>
-        <w:t>s</w:t>
-      </w:r>
-      <w:r>
-        <w:rPr>
-          <w:lang w:val="es-CO"/>
-        </w:rPr>
-        <w:t xml:space="preserve"> emergente</w:t>
-      </w:r>
-      <w:r>
-        <w:rPr>
-          <w:lang w:val="es-CO"/>
-        </w:rPr>
-        <w:t>s</w:t>
-      </w:r>
-      <w:r>
-        <w:rPr>
-          <w:lang w:val="es-CO"/>
-        </w:rPr>
-        <w:t xml:space="preserve">. Una de las ventajas que podríamos encontrar a la hora de implementar esta solución es que el usuario podrá ingresar los datos de una manera concisa y sin gasto de tiempo. También, por medio del campo de texto se le hará saber al usuario como ingresar los datos de una manera correcta reduciendo así el nivel de error. Una vez los elementos sean ingresados estos harán el llamado a los métodos </w:t>
-      </w:r>
-      <w:r>
-        <w:rPr>
-          <w:lang w:val="es-CO"/>
-        </w:rPr>
-        <w:t xml:space="preserve">que se encargaran de crear ya se la pila, cola, o </w:t>
-      </w:r>
-      <w:r>
-        <w:rPr>
-          <w:lang w:val="es-CO"/>
-        </w:rPr>
-        <w:t>montículos</w:t>
-      </w:r>
-      <w:r>
-        <w:rPr>
-          <w:lang w:val="es-CO"/>
-        </w:rPr>
-        <w:t>. Estos métodos tienen una ventaja ya que estos son muy eficientes en cuestión de tiempo y retornan una respuesta eficaz, pero a la hora de la implementación se vuelve un poco complicado de tratar</w:t>
-      </w:r>
-      <w:r>
-        <w:rPr>
-          <w:lang w:val="es-CO"/>
-        </w:rPr>
-        <w:t>. Por otra parte, también tenemos la opción de crear un árbol binario con los elementos ingresados por el usuario, la ventaja de esta opción es que ya nos estaría organizando los elementos en la lista, y esto nos facilitaría a la hora de buscar los elementos en ella</w:t>
-      </w:r>
-      <w:r>
-        <w:rPr>
-          <w:lang w:val="es-CO"/>
-        </w:rPr>
-        <w:t xml:space="preserve">. Una ventaja de utilizar un árbol es la facilidad de implementación por el medio recursivo. </w:t>
-      </w:r>
-    </w:p>
-    <w:p>
-      <w:pPr>
-        <w:spacing w:before="240"/>
-        <w:ind w:left="0" w:firstLine="0"/>
-        <w:rPr>
-          <w:lang w:val="es-CO"/>
-        </w:rPr>
-      </w:pPr>
-      <w:r>
-        <w:rPr>
-          <w:lang w:val="es-CO"/>
-        </w:rPr>
-        <w:t xml:space="preserve">Finalmente, los datos ordenados serán exportados como un archivo plano. Una de las ventajas de exportar los elementos como un archivo plano es que el usuario tendrá facilidad de consultar los datos ingresados, </w:t>
-      </w:r>
-      <w:r>
-        <w:rPr>
-          <w:lang w:val="es-CO"/>
-        </w:rPr>
-        <w:t>los usuarios que están en ese momento en el sistema, el número de plataformas que hay, el numero de armas que este tiene, y el numero de balas que tiene cada arma.</w:t>
-      </w:r>
-    </w:p>
-    <w:p>
-      <w:pPr>
-        <w:spacing w:before="240"/>
-        <w:ind w:left="0" w:firstLine="0"/>
-        <w:rPr>
-          <w:b/>
-          <w:lang w:val="es-CO"/>
-        </w:rPr>
-      </w:pPr>
-    </w:p>
-    <w:p>
-      <w:pPr>
-        <w:spacing w:before="240"/>
-        <w:ind w:left="0" w:firstLine="0"/>
-        <w:rPr>
-          <w:b/>
-          <w:lang w:val="es-CO"/>
-        </w:rPr>
-      </w:pPr>
-      <w:r>
-        <w:rPr>
-          <w:b/>
-          <w:lang w:val="es-CO"/>
-        </w:rPr>
-        <w:t>Alternativa 4:</w:t>
-      </w:r>
-      <w:r>
-        <w:rPr>
-          <w:lang w:val="es-CO"/>
-        </w:rPr>
-        <w:t xml:space="preserve"> </w:t>
-      </w:r>
-    </w:p>
-    <w:p>
-      <w:pPr>
-        <w:spacing w:before="240"/>
-        <w:rPr>
-          <w:b/>
-          <w:lang w:val="es-CO"/>
-        </w:rPr>
-      </w:pPr>
-      <w:r>
-        <w:rPr>
-          <w:b/>
-          <w:lang w:val="es-CO"/>
-        </w:rPr>
-        <w:t>Evita que el usuario ingrese datos de forma manual:</w:t>
-      </w:r>
-    </w:p>
-    <w:p>
-      <w:pPr>
-        <w:spacing w:before="240"/>
-        <w:rPr>
-          <w:lang w:val="es-CO"/>
-        </w:rPr>
-      </w:pPr>
-      <w:r>
-        <w:rPr>
-          <w:lang w:val="es-CO"/>
-        </w:rPr>
-        <w:t>Ya que el usuario ingresará los datos por medio de un archivo plano, se beneficiará de la función de generación de datos aleatorios que ofrecerá el programa. Al mismo tiempo, el software no tendrá que esperar entradas inesperadas que el usuario quiera ingresar.</w:t>
-      </w:r>
-    </w:p>
-    <w:p>
-      <w:pPr>
-        <w:spacing w:before="240"/>
-        <w:ind w:left="0" w:firstLine="0"/>
-        <w:rPr>
-          <w:b/>
-          <w:lang w:val="es-CO"/>
-        </w:rPr>
-      </w:pPr>
-      <w:r>
-        <w:rPr>
-          <w:b/>
-          <w:lang w:val="es-CO"/>
-        </w:rPr>
-        <w:t>Facilita mostrar datos pequeños:</w:t>
-      </w:r>
-    </w:p>
-    <w:p>
-      <w:pPr>
-        <w:spacing w:before="240"/>
-        <w:ind w:left="0" w:firstLine="0"/>
-        <w:rPr>
-          <w:lang w:val="es-CO"/>
-        </w:rPr>
-      </w:pPr>
-      <w:r>
-        <w:rPr>
-          <w:lang w:val="es-CO"/>
-        </w:rPr>
-        <w:t xml:space="preserve">Al implementar una </w:t>
-      </w:r>
-      <w:proofErr w:type="spellStart"/>
-      <w:r>
-        <w:rPr>
-          <w:lang w:val="es-CO"/>
-        </w:rPr>
-        <w:t>JList</w:t>
-      </w:r>
-      <w:proofErr w:type="spellEnd"/>
-      <w:r>
-        <w:rPr>
-          <w:lang w:val="es-CO"/>
-        </w:rPr>
-        <w:t xml:space="preserve">, los datos pequeños serán muy fáciles de visualizar. El usuario podrá arrastrar el </w:t>
-      </w:r>
-      <w:proofErr w:type="spellStart"/>
-      <w:r>
-        <w:rPr>
-          <w:lang w:val="es-CO"/>
-        </w:rPr>
-        <w:t>scroll</w:t>
-      </w:r>
-      <w:proofErr w:type="spellEnd"/>
-      <w:r>
-        <w:rPr>
-          <w:lang w:val="es-CO"/>
-        </w:rPr>
-        <w:t xml:space="preserve"> y ver la lista de datos ordenados</w:t>
-      </w:r>
-      <w:r>
-        <w:rPr>
-          <w:lang w:val="es-CO"/>
-        </w:rPr>
-        <w:t>, en este caso las armas, las balas, los usuarios y las plataformas.</w:t>
-      </w:r>
-    </w:p>
-    <w:p>
-      <w:pPr>
-        <w:spacing w:before="240"/>
-        <w:ind w:left="0" w:firstLine="0"/>
-        <w:rPr>
-          <w:lang w:val="es-CO"/>
-        </w:rPr>
-      </w:pPr>
-    </w:p>
-    <w:p>
-      <w:pPr>
-        <w:spacing w:before="240"/>
-        <w:rPr>
-          <w:b/>
-          <w:lang w:val="es-CO"/>
-        </w:rPr>
-      </w:pPr>
-      <w:r>
-        <w:rPr>
-          <w:b/>
-          <w:lang w:val="es-CO"/>
-        </w:rPr>
-        <w:t>Contras:</w:t>
-      </w:r>
-    </w:p>
-    <w:p>
-      <w:pPr>
-        <w:spacing w:before="240"/>
-        <w:rPr>
-          <w:lang w:val="es-CO"/>
-        </w:rPr>
-      </w:pPr>
-      <w:r>
-        <w:rPr>
-          <w:b/>
-          <w:lang w:val="es-CO"/>
-        </w:rPr>
-        <w:t>Implementa algoritmos</w:t>
-      </w:r>
-      <w:r>
-        <w:rPr>
-          <w:b/>
-          <w:lang w:val="es-CO"/>
-        </w:rPr>
-        <w:t xml:space="preserve"> con </w:t>
-      </w:r>
-      <w:proofErr w:type="spellStart"/>
-      <w:r>
-        <w:rPr>
-          <w:b/>
-          <w:lang w:val="es-CO"/>
-        </w:rPr>
-        <w:t>coliciones</w:t>
-      </w:r>
-      <w:proofErr w:type="spellEnd"/>
-      <w:r>
-        <w:rPr>
-          <w:b/>
-          <w:lang w:val="es-CO"/>
-        </w:rPr>
-        <w:t>:</w:t>
-      </w:r>
-    </w:p>
-    <w:p>
-      <w:pPr>
-        <w:spacing w:before="240"/>
-        <w:rPr>
-          <w:lang w:val="es-CO"/>
-        </w:rPr>
-      </w:pPr>
-      <w:proofErr w:type="gramStart"/>
-      <w:r>
-        <w:rPr>
-          <w:lang w:val="es-CO"/>
-        </w:rPr>
-        <w:t>Tablas  Hash</w:t>
-      </w:r>
-      <w:proofErr w:type="gramEnd"/>
-      <w:r>
-        <w:rPr>
-          <w:lang w:val="es-CO"/>
-        </w:rPr>
-        <w:t xml:space="preserve"> algoritmos complicados </w:t>
-      </w:r>
-      <w:r>
-        <w:rPr>
-          <w:lang w:val="es-CO"/>
-        </w:rPr>
-        <w:t>a la hora de ingresar demasiados elementos y aumentar el índice de colisiones en estos</w:t>
+        <w:t xml:space="preserve"> en estos</w:t>
       </w:r>
       <w:r>
         <w:rPr>
@@ -6075,14 +6073,16 @@
         </w:rPr>
         <w:t xml:space="preserve"> quiera. Una vez las balas se le acaban en un arma, esta desaparecerá y se pondrá en la lista la </w:t>
       </w:r>
-      <w:r>
-        <w:rPr>
-          <w:sz w:val="24"/>
-          <w:szCs w:val="24"/>
-          <w:lang w:val="es-CO"/>
-        </w:rPr>
-        <w:t>última</w:t>
-      </w:r>
+      <w:proofErr w:type="spellStart"/>
+      <w:r>
+        <w:rPr>
+          <w:sz w:val="24"/>
+          <w:szCs w:val="24"/>
+          <w:lang w:val="es-CO"/>
+        </w:rPr>
+        <w:t>ultima</w:t>
+      </w:r>
+      <w:proofErr w:type="spellEnd"/>
       <w:r>
         <w:rPr>
           <w:sz w:val="24"/>
@@ -8765,7 +8765,7 @@
 </file>
 
 <file path=customXml/itemProps1.xml><?xml version="1.0" encoding="utf-8"?>
-<ds:datastoreItem xmlns:ds="http://schemas.openxmlformats.org/officeDocument/2006/customXml" ds:itemID="{A61E7366-F33E-4CFF-95A6-806400AF9FD2}">
+<ds:datastoreItem xmlns:ds="http://schemas.openxmlformats.org/officeDocument/2006/customXml" ds:itemID="{A770AB4D-DDE8-49C2-9444-B621398CE1B5}">
   <ds:schemaRefs>
     <ds:schemaRef ds:uri="http://schemas.openxmlformats.org/officeDocument/2006/bibliography"/>
   </ds:schemaRefs>

</xml_diff>

<commit_message>
I am working on the Deisgn
</commit_message>
<xml_diff>
--- a/Docs/Desing_Report.asd.docx
+++ b/Docs/Desing_Report.asd.docx
@@ -6446,17 +6446,7 @@
           <w:szCs w:val="24"/>
           <w:lang w:val="es-CO"/>
         </w:rPr>
-        <w:t xml:space="preserve">do al sistema. Una vez todos los campos estén llenos, el usuario procederá a agregar el nuevo ítem al sistema. SI los campos no están </w:t>
-      </w:r>
-      <w:bookmarkStart w:id="1" w:name="_GoBack"/>
-      <w:bookmarkEnd w:id="1"/>
-      <w:r>
-        <w:rPr>
-          <w:sz w:val="24"/>
-          <w:szCs w:val="24"/>
-          <w:lang w:val="es-CO"/>
-        </w:rPr>
-        <w:t>llenos correctamente, el programa le mostrara al usuario una alerta en donde le hace saber que algo anda mal en la información suministrada, y que vuelva a examinarla.</w:t>
+        <w:t>do al sistema. Una vez todos los campos estén llenos, el usuario procederá a agregar el nuevo ítem al sistema. SI los campos no están llenos correctamente, el programa le mostrara al usuario una alerta en donde le hace saber que algo anda mal en la información suministrada, y que vuelva a examinarla.</w:t>
       </w:r>
     </w:p>
     <w:p>
@@ -6677,12 +6667,204 @@
         <w:spacing w:before="240"/>
         <w:ind w:left="0" w:firstLine="0"/>
         <w:rPr>
-          <w:b/>
-          <w:sz w:val="24"/>
-          <w:szCs w:val="24"/>
-          <w:lang w:val="es-CO"/>
-        </w:rPr>
-      </w:pPr>
+          <w:sz w:val="28"/>
+          <w:szCs w:val="28"/>
+        </w:rPr>
+      </w:pPr>
+      <w:r>
+        <w:rPr>
+          <w:b/>
+          <w:sz w:val="24"/>
+          <w:szCs w:val="24"/>
+          <w:lang w:val="es-CO"/>
+        </w:rPr>
+        <w:lastRenderedPageBreak/>
+        <w:t xml:space="preserve">Adaptado </w:t>
+      </w:r>
+      <w:proofErr w:type="gramStart"/>
+      <w:r>
+        <w:rPr>
+          <w:b/>
+          <w:sz w:val="24"/>
+          <w:szCs w:val="24"/>
+          <w:lang w:val="es-CO"/>
+        </w:rPr>
+        <w:t>de :</w:t>
+      </w:r>
+      <w:proofErr w:type="gramEnd"/>
+      <w:r>
+        <w:rPr>
+          <w:b/>
+          <w:sz w:val="24"/>
+          <w:szCs w:val="24"/>
+          <w:lang w:val="es-CO"/>
+        </w:rPr>
+        <w:t xml:space="preserve"> </w:t>
+      </w:r>
+    </w:p>
+    <w:p>
+      <w:pPr>
+        <w:spacing w:before="240"/>
+        <w:ind w:left="0" w:firstLine="0"/>
+        <w:rPr>
+          <w:b/>
+          <w:sz w:val="24"/>
+          <w:szCs w:val="24"/>
+          <w:lang w:val="es-CO"/>
+        </w:rPr>
+      </w:pPr>
+      <w:r>
+        <w:rPr>
+          <w:b/>
+          <w:sz w:val="24"/>
+          <w:szCs w:val="24"/>
+          <w:lang w:val="es-CO"/>
+        </w:rPr>
+        <w:t>https://www.geeksforgeeks.org/radix-sort/</w:t>
+      </w:r>
+    </w:p>
+    <w:p>
+      <w:pPr>
+        <w:spacing w:before="240"/>
+        <w:ind w:left="0" w:firstLine="0"/>
+        <w:rPr>
+          <w:b/>
+          <w:sz w:val="24"/>
+          <w:szCs w:val="24"/>
+          <w:lang w:val="es-CO"/>
+        </w:rPr>
+      </w:pPr>
+      <w:r>
+        <w:rPr>
+          <w:b/>
+          <w:sz w:val="24"/>
+          <w:szCs w:val="24"/>
+          <w:lang w:val="es-CO"/>
+        </w:rPr>
+        <w:t>https://stackoverflow.com/questions/42303108/how-can-i-use-radix-sort-for-an-array-of-float-numbers</w:t>
+      </w:r>
+    </w:p>
+    <w:p>
+      <w:pPr>
+        <w:spacing w:before="240"/>
+        <w:ind w:left="0" w:firstLine="0"/>
+        <w:rPr>
+          <w:b/>
+          <w:color w:val="0000FF"/>
+          <w:sz w:val="24"/>
+          <w:szCs w:val="24"/>
+          <w:u w:val="single"/>
+          <w:lang w:val="es-CO"/>
+        </w:rPr>
+      </w:pPr>
+      <w:hyperlink r:id="rId17" w:history="1">
+        <w:r>
+          <w:rPr>
+            <w:b/>
+            <w:color w:val="0000FF"/>
+            <w:sz w:val="24"/>
+            <w:szCs w:val="24"/>
+            <w:u w:val="single"/>
+            <w:lang w:val="es-CO"/>
+          </w:rPr>
+          <w:t>https://stackoverflow.com/questions/14619653/how-to-convert-a-float-into-a-byte-array-and-vice-versa/14619742</w:t>
+        </w:r>
+      </w:hyperlink>
+    </w:p>
+    <w:p>
+      <w:pPr>
+        <w:spacing w:before="240"/>
+        <w:ind w:left="0" w:firstLine="0"/>
+        <w:rPr>
+          <w:b/>
+          <w:sz w:val="24"/>
+          <w:szCs w:val="24"/>
+          <w:lang w:val="es-CO"/>
+        </w:rPr>
+      </w:pPr>
+      <w:hyperlink r:id="rId18" w:history="1">
+        <w:r>
+          <w:rPr>
+            <w:rStyle w:val="Hyperlink"/>
+            <w:b/>
+            <w:sz w:val="24"/>
+            <w:szCs w:val="24"/>
+            <w:lang w:val="es-CO"/>
+          </w:rPr>
+          <w:t>https://www.theguardian.com/games/2018/mar/07/fortnite-battle-royale-parents-guide-video-game-multiplayer-shooter</w:t>
+        </w:r>
+      </w:hyperlink>
+    </w:p>
+    <w:p>
+      <w:pPr>
+        <w:spacing w:before="240"/>
+        <w:ind w:left="0" w:firstLine="0"/>
+        <w:rPr>
+          <w:b/>
+          <w:sz w:val="24"/>
+          <w:szCs w:val="24"/>
+          <w:lang w:val="es-CO"/>
+        </w:rPr>
+      </w:pPr>
+      <w:hyperlink r:id="rId19" w:history="1">
+        <w:r>
+          <w:rPr>
+            <w:rStyle w:val="Hyperlink"/>
+            <w:b/>
+            <w:sz w:val="24"/>
+            <w:szCs w:val="24"/>
+            <w:lang w:val="es-CO"/>
+          </w:rPr>
+          <w:t>https://www.slideshare.net/diwal10/pilas-colas-y-listas-estructura-de-datosg</w:t>
+        </w:r>
+      </w:hyperlink>
+    </w:p>
+    <w:p>
+      <w:pPr>
+        <w:spacing w:before="240"/>
+        <w:ind w:left="0" w:firstLine="0"/>
+        <w:rPr>
+          <w:b/>
+          <w:sz w:val="24"/>
+          <w:szCs w:val="24"/>
+          <w:lang w:val="es-CO"/>
+        </w:rPr>
+      </w:pPr>
+      <w:r>
+        <w:rPr>
+          <w:b/>
+          <w:sz w:val="24"/>
+          <w:szCs w:val="24"/>
+          <w:lang w:val="es-CO"/>
+        </w:rPr>
+        <w:t>….</w:t>
+      </w:r>
+    </w:p>
+    <w:p>
+      <w:pPr>
+        <w:spacing w:before="240"/>
+        <w:ind w:left="0" w:firstLine="0"/>
+        <w:rPr>
+          <w:b/>
+          <w:sz w:val="24"/>
+          <w:szCs w:val="24"/>
+          <w:lang w:val="es-CO"/>
+        </w:rPr>
+      </w:pPr>
+    </w:p>
+    <w:p>
+      <w:pPr>
+        <w:spacing w:before="240"/>
+        <w:ind w:left="0" w:firstLine="0"/>
+        <w:rPr>
+          <w:b/>
+          <w:sz w:val="24"/>
+          <w:szCs w:val="24"/>
+          <w:lang w:val="es-CO"/>
+        </w:rPr>
+      </w:pPr>
+      <w:bookmarkStart w:id="1" w:name="_GoBack"/>
+      <w:bookmarkEnd w:id="1"/>
     </w:p>
     <w:sectPr>
       <w:pgSz w:w="12240" w:h="15840"/>
@@ -9171,7 +9353,7 @@
 </file>
 
 <file path=customXml/itemProps1.xml><?xml version="1.0" encoding="utf-8"?>
-<ds:datastoreItem xmlns:ds="http://schemas.openxmlformats.org/officeDocument/2006/customXml" ds:itemID="{CA01746D-4288-4CAF-9E9B-C827FA5708C9}">
+<ds:datastoreItem xmlns:ds="http://schemas.openxmlformats.org/officeDocument/2006/customXml" ds:itemID="{18FF948E-BBBD-465A-841C-47D95C433FED}">
   <ds:schemaRefs>
     <ds:schemaRef ds:uri="http://schemas.openxmlformats.org/officeDocument/2006/bibliography"/>
   </ds:schemaRefs>

</xml_diff>